<commit_message>
Update report and quick start guide
</commit_message>
<xml_diff>
--- a/Docs/Quick start.docx
+++ b/Docs/Quick start.docx
@@ -2,36 +2,348 @@
 <file path=word/document.xml><?xml version="1.0" encoding="utf-8"?>
 <w:document xmlns:wpc="http://schemas.microsoft.com/office/word/2010/wordprocessingCanvas" xmlns:cx="http://schemas.microsoft.com/office/drawing/2014/chartex" xmlns:cx1="http://schemas.microsoft.com/office/drawing/2015/9/8/chartex" xmlns:cx2="http://schemas.microsoft.com/office/drawing/2015/10/21/chartex" xmlns:cx3="http://schemas.microsoft.com/office/drawing/2016/5/9/chartex" xmlns:cx4="http://schemas.microsoft.com/office/drawing/2016/5/10/chartex" xmlns:cx5="http://schemas.microsoft.com/office/drawing/2016/5/11/chartex" xmlns:cx6="http://schemas.microsoft.com/office/drawing/2016/5/12/chartex" xmlns:cx7="http://schemas.microsoft.com/office/drawing/2016/5/13/chartex" xmlns:cx8="http://schemas.microsoft.com/office/drawing/2016/5/14/chartex" xmlns:mc="http://schemas.openxmlformats.org/markup-compatibility/2006" xmlns:aink="http://schemas.microsoft.com/office/drawing/2016/ink" xmlns:am3d="http://schemas.microsoft.com/office/drawing/2017/model3d" xmlns:o="urn:schemas-microsoft-com:office:office" xmlns:r="http://schemas.openxmlformats.org/officeDocument/2006/relationships" xmlns:m="http://schemas.openxmlformats.org/officeDocument/2006/math" xmlns:v="urn:schemas-microsoft-com:vml" xmlns:wp14="http://schemas.microsoft.com/office/word/2010/wordprocessingDrawing" xmlns:wp="http://schemas.openxmlformats.org/drawingml/2006/wordprocessingDrawing" xmlns:w10="urn:schemas-microsoft-com:office:word" xmlns:w="http://schemas.openxmlformats.org/wordprocessingml/2006/main" xmlns:w14="http://schemas.microsoft.com/office/word/2010/wordml" xmlns:w15="http://schemas.microsoft.com/office/word/2012/wordml" xmlns:w16cex="http://schemas.microsoft.com/office/word/2018/wordml/cex" xmlns:w16cid="http://schemas.microsoft.com/office/word/2016/wordml/cid" xmlns:w16="http://schemas.microsoft.com/office/word/2018/wordml" xmlns:w16se="http://schemas.microsoft.com/office/word/2015/wordml/symex" xmlns:wpg="http://schemas.microsoft.com/office/word/2010/wordprocessingGroup" xmlns:wpi="http://schemas.microsoft.com/office/word/2010/wordprocessingInk" xmlns:wne="http://schemas.microsoft.com/office/word/2006/wordml" xmlns:wps="http://schemas.microsoft.com/office/word/2010/wordprocessingShape" xmlns:a="http://schemas.openxmlformats.org/drawingml/2006/main" xmlns:pic="http://schemas.openxmlformats.org/drawingml/2006/picture" xmlns:a14="http://schemas.microsoft.com/office/drawing/2010/main" mc:Ignorable="w14 w15 w16se w16cid w16 w16cex wp14">
   <w:body>
-    <w:p>
-      <w:pPr>
+    <w:p w14:noSpellErr="1">
+      <w:pPr>
+        <w:pStyle w:val="Title"/>
         <w:jc w:val="center"/>
         <w:rPr>
-          <w:b/>
-          <w:bCs/>
-          <w:sz w:val="32"/>
-          <w:szCs w:val="32"/>
-        </w:rPr>
-      </w:pPr>
-      <w:r>
-        <w:rPr>
-          <w:b/>
-          <w:bCs/>
-          <w:sz w:val="32"/>
-          <w:szCs w:val="32"/>
-        </w:rPr>
+          <w:rFonts w:ascii="Calibri Light" w:hAnsi="Calibri Light" w:eastAsia="" w:cs=""/>
+          <w:b w:val="1"/>
+          <w:bCs w:val="1"/>
+          <w:sz w:val="56"/>
+          <w:szCs w:val="56"/>
+        </w:rPr>
+      </w:pPr>
+      <w:r>
+        <w:rPr/>
         <w:t>Quick Start</w:t>
       </w:r>
-    </w:p>
-    <w:p>
-      <w:pPr>
+      <w:r>
+        <w:rPr/>
+        <w:t xml:space="preserve"> Guide</w:t>
+      </w:r>
+    </w:p>
+    <w:p>
+      <w:pPr>
+        <w:spacing w:after="160" w:line="276" w:lineRule="auto"/>
         <w:jc w:val="center"/>
-      </w:pPr>
+        <w:rPr>
+          <w:rFonts w:ascii="Times New Roman" w:hAnsi="Times New Roman" w:eastAsia="Times New Roman" w:cs="Times New Roman"/>
+          <w:b w:val="0"/>
+          <w:bCs w:val="0"/>
+          <w:i w:val="0"/>
+          <w:iCs w:val="0"/>
+          <w:caps w:val="0"/>
+          <w:smallCaps w:val="0"/>
+          <w:noProof w:val="0"/>
+          <w:color w:val="000000" w:themeColor="text1" w:themeTint="FF" w:themeShade="FF"/>
+          <w:sz w:val="36"/>
+          <w:szCs w:val="36"/>
+          <w:lang w:val="en-US"/>
+        </w:rPr>
+      </w:pPr>
+    </w:p>
+    <w:p>
+      <w:pPr>
+        <w:spacing w:after="160" w:line="276" w:lineRule="auto"/>
+        <w:jc w:val="center"/>
+        <w:rPr>
+          <w:rFonts w:ascii="Times New Roman" w:hAnsi="Times New Roman" w:eastAsia="Times New Roman" w:cs="Times New Roman"/>
+          <w:b w:val="0"/>
+          <w:bCs w:val="0"/>
+          <w:i w:val="0"/>
+          <w:iCs w:val="0"/>
+          <w:caps w:val="0"/>
+          <w:smallCaps w:val="0"/>
+          <w:noProof w:val="0"/>
+          <w:color w:val="000000" w:themeColor="text1" w:themeTint="FF" w:themeShade="FF"/>
+          <w:sz w:val="36"/>
+          <w:szCs w:val="36"/>
+          <w:lang w:val="en-US"/>
+        </w:rPr>
+      </w:pPr>
+    </w:p>
+    <w:p>
+      <w:pPr>
+        <w:spacing w:after="160" w:line="276" w:lineRule="auto"/>
+        <w:jc w:val="center"/>
+        <w:rPr>
+          <w:rFonts w:ascii="Times New Roman" w:hAnsi="Times New Roman" w:eastAsia="Times New Roman" w:cs="Times New Roman"/>
+          <w:b w:val="0"/>
+          <w:bCs w:val="0"/>
+          <w:i w:val="0"/>
+          <w:iCs w:val="0"/>
+          <w:caps w:val="0"/>
+          <w:smallCaps w:val="0"/>
+          <w:noProof w:val="0"/>
+          <w:color w:val="000000" w:themeColor="text1" w:themeTint="FF" w:themeShade="FF"/>
+          <w:sz w:val="36"/>
+          <w:szCs w:val="36"/>
+          <w:lang w:val="en-US"/>
+        </w:rPr>
+      </w:pPr>
+      <w:r>
+        <w:drawing>
+          <wp:inline wp14:editId="02EB5060" wp14:anchorId="62457A74">
+            <wp:extent cx="5067298" cy="3429000"/>
+            <wp:effectExtent l="0" t="0" r="0" b="0"/>
+            <wp:docPr id="1945372030" name="" title=""/>
+            <wp:cNvGraphicFramePr>
+              <a:graphicFrameLocks noChangeAspect="1"/>
+            </wp:cNvGraphicFramePr>
+            <a:graphic>
+              <a:graphicData uri="http://schemas.openxmlformats.org/drawingml/2006/picture">
+                <pic:pic>
+                  <pic:nvPicPr>
+                    <pic:cNvPr id="0" name=""/>
+                    <pic:cNvPicPr/>
+                  </pic:nvPicPr>
+                  <pic:blipFill>
+                    <a:blip r:embed="R3261c78a44cd4532">
+                      <a:extLst>
+                        <a:ext xmlns:a="http://schemas.openxmlformats.org/drawingml/2006/main" uri="{28A0092B-C50C-407E-A947-70E740481C1C}">
+                          <a14:useLocalDpi val="0"/>
+                        </a:ext>
+                      </a:extLst>
+                    </a:blip>
+                    <a:stretch>
+                      <a:fillRect/>
+                    </a:stretch>
+                  </pic:blipFill>
+                  <pic:spPr>
+                    <a:xfrm>
+                      <a:off x="0" y="0"/>
+                      <a:ext cx="5067298" cy="3429000"/>
+                    </a:xfrm>
+                    <a:prstGeom prst="rect">
+                      <a:avLst/>
+                    </a:prstGeom>
+                  </pic:spPr>
+                </pic:pic>
+              </a:graphicData>
+            </a:graphic>
+          </wp:inline>
+        </w:drawing>
+      </w:r>
+    </w:p>
+    <w:p>
+      <w:pPr>
+        <w:spacing w:after="160" w:line="259" w:lineRule="auto"/>
+        <w:jc w:val="right"/>
+        <w:rPr>
+          <w:rFonts w:ascii="Times New Roman" w:hAnsi="Times New Roman" w:eastAsia="Times New Roman" w:cs="Times New Roman"/>
+          <w:b w:val="0"/>
+          <w:bCs w:val="0"/>
+          <w:i w:val="0"/>
+          <w:iCs w:val="0"/>
+          <w:caps w:val="0"/>
+          <w:smallCaps w:val="0"/>
+          <w:noProof w:val="0"/>
+          <w:color w:val="000000" w:themeColor="text1" w:themeTint="FF" w:themeShade="FF"/>
+          <w:sz w:val="36"/>
+          <w:szCs w:val="36"/>
+          <w:lang w:val="en-US"/>
+        </w:rPr>
+      </w:pPr>
+    </w:p>
+    <w:p>
+      <w:pPr>
+        <w:pStyle w:val="Subtitle"/>
+        <w:ind w:left="720"/>
+        <w:jc w:val="right"/>
+        <w:rPr>
+          <w:rFonts w:ascii="Calibri" w:hAnsi="Calibri" w:eastAsia="" w:cs=""/>
+          <w:b w:val="0"/>
+          <w:bCs w:val="0"/>
+          <w:i w:val="0"/>
+          <w:iCs w:val="0"/>
+          <w:caps w:val="0"/>
+          <w:smallCaps w:val="0"/>
+          <w:noProof w:val="0"/>
+          <w:color w:val="5A5A5A"/>
+          <w:sz w:val="22"/>
+          <w:szCs w:val="22"/>
+          <w:lang w:val="en-US"/>
+        </w:rPr>
+      </w:pPr>
+      <w:r>
+        <w:rPr>
+          <w:noProof w:val="0"/>
+          <w:lang w:val="en-US"/>
+        </w:rPr>
+        <w:t xml:space="preserve">HAN University of Applied Sciences </w:t>
+      </w:r>
+    </w:p>
+    <w:p>
+      <w:pPr>
+        <w:pStyle w:val="Subtitle"/>
+        <w:ind w:left="720"/>
+        <w:jc w:val="right"/>
+        <w:rPr>
+          <w:rFonts w:ascii="Calibri" w:hAnsi="Calibri" w:eastAsia="" w:cs=""/>
+          <w:b w:val="0"/>
+          <w:bCs w:val="0"/>
+          <w:i w:val="0"/>
+          <w:iCs w:val="0"/>
+          <w:caps w:val="0"/>
+          <w:smallCaps w:val="0"/>
+          <w:noProof w:val="0"/>
+          <w:color w:val="5A5A5A"/>
+          <w:sz w:val="22"/>
+          <w:szCs w:val="22"/>
+          <w:lang w:val="en-US"/>
+        </w:rPr>
+      </w:pPr>
+      <w:r>
+        <w:rPr>
+          <w:noProof w:val="0"/>
+          <w:lang w:val="en-US"/>
+        </w:rPr>
+        <w:t>Trung Nguyen 16/09/2021</w:t>
+      </w:r>
+    </w:p>
+    <w:p>
+      <w:pPr>
+        <w:pStyle w:val="Normal"/>
+        <w:ind w:left="720"/>
+        <w:jc w:val="right"/>
+      </w:pPr>
+      <w:r>
+        <w:drawing>
+          <wp:inline wp14:editId="6BF2EAD8" wp14:anchorId="792ABD9E">
+            <wp:extent cx="1485900" cy="1123950"/>
+            <wp:effectExtent l="0" t="0" r="0" b="0"/>
+            <wp:docPr id="1945372030" name="" descr="HAN University of Applied Sciences - Wikipedia" title=""/>
+            <wp:cNvGraphicFramePr>
+              <a:graphicFrameLocks noChangeAspect="1"/>
+            </wp:cNvGraphicFramePr>
+            <a:graphic>
+              <a:graphicData uri="http://schemas.openxmlformats.org/drawingml/2006/picture">
+                <pic:pic>
+                  <pic:nvPicPr>
+                    <pic:cNvPr id="0" name=""/>
+                    <pic:cNvPicPr/>
+                  </pic:nvPicPr>
+                  <pic:blipFill>
+                    <a:blip r:embed="Rc3dce6624b4c4db0">
+                      <a:extLst>
+                        <a:ext xmlns:a="http://schemas.openxmlformats.org/drawingml/2006/main" uri="{28A0092B-C50C-407E-A947-70E740481C1C}">
+                          <a14:useLocalDpi val="0"/>
+                        </a:ext>
+                      </a:extLst>
+                    </a:blip>
+                    <a:stretch>
+                      <a:fillRect/>
+                    </a:stretch>
+                  </pic:blipFill>
+                  <pic:spPr>
+                    <a:xfrm>
+                      <a:off x="0" y="0"/>
+                      <a:ext cx="1485900" cy="1123950"/>
+                    </a:xfrm>
+                    <a:prstGeom prst="rect">
+                      <a:avLst/>
+                    </a:prstGeom>
+                  </pic:spPr>
+                </pic:pic>
+              </a:graphicData>
+            </a:graphic>
+          </wp:inline>
+        </w:drawing>
+      </w:r>
+    </w:p>
+    <w:p>
+      <w:pPr>
+        <w:jc w:val="center"/>
+      </w:pPr>
+    </w:p>
+    <w:p>
+      <w:r>
+        <w:br w:type="page"/>
+      </w:r>
+    </w:p>
+    <w:p w14:noSpellErr="1">
+      <w:pPr>
+        <w:shd w:val="clear" w:color="auto" w:fill="FFFFFF" w:themeFill="background1"/>
+        <w:spacing w:beforeAutospacing="on" w:afterAutospacing="on" w:line="276" w:lineRule="auto"/>
+        <w:rPr>
+          <w:rFonts w:eastAsia="Times New Roman" w:cs="Times New Roman"/>
+          <w:b w:val="1"/>
+          <w:bCs w:val="1"/>
+          <w:color w:val="333333"/>
+        </w:rPr>
+      </w:pPr>
+      <w:r>
+        <w:rPr>
+          <w:rFonts w:eastAsia="Times New Roman" w:cs="Times New Roman"/>
+          <w:b w:val="1"/>
+          <w:bCs w:val="1"/>
+          <w:color w:val="333333"/>
+        </w:rPr>
+        <w:t>Code uses in this example:</w:t>
+      </w:r>
+    </w:p>
+    <w:p w14:noSpellErr="1">
+      <w:pPr>
+        <w:pStyle w:val="ListParagraph"/>
+        <w:numPr>
+          <w:ilvl w:val="0"/>
+          <w:numId w:val="7"/>
+        </w:numPr>
+        <w:shd w:val="clear" w:color="auto" w:fill="FFFFFF" w:themeFill="background1"/>
+        <w:spacing w:beforeAutospacing="on" w:afterAutospacing="on" w:line="276" w:lineRule="auto"/>
+        <w:rPr>
+          <w:rFonts w:eastAsia="Times New Roman" w:cs="Times New Roman"/>
+          <w:color w:val="333333"/>
+        </w:rPr>
+      </w:pPr>
+      <w:hyperlink r:id="R0f928ce913fa4ad9">
+        <w:r>
+          <w:rPr>
+            <w:rStyle w:val="Hyperlink"/>
+            <w:rFonts w:eastAsia="Times New Roman" w:cs="Times New Roman"/>
+            <w:u w:val="single"/>
+          </w:rPr>
+          <w:t>MQTT_Digitalpot_meter.py</w:t>
+        </w:r>
+      </w:hyperlink>
+    </w:p>
+    <w:p w14:noSpellErr="1">
+      <w:pPr>
+        <w:pStyle w:val="ListParagraph"/>
+        <w:numPr>
+          <w:ilvl w:val="0"/>
+          <w:numId w:val="7"/>
+        </w:numPr>
+        <w:shd w:val="clear" w:color="auto" w:fill="FFFFFF" w:themeFill="background1"/>
+        <w:spacing w:beforeAutospacing="on" w:afterAutospacing="on" w:line="276" w:lineRule="auto"/>
+        <w:rPr>
+          <w:rFonts w:eastAsia="Times New Roman" w:cs="Times New Roman"/>
+          <w:color w:val="333333"/>
+        </w:rPr>
+      </w:pPr>
+      <w:hyperlink r:id="R777eb4fcf01c4d75">
+        <w:r>
+          <w:rPr>
+            <w:rStyle w:val="Hyperlink"/>
+            <w:rFonts w:eastAsia="Times New Roman" w:cs="Times New Roman"/>
+            <w:u w:val="single"/>
+          </w:rPr>
+          <w:t>MQTT_IOT33_MPC42050</w:t>
+        </w:r>
+      </w:hyperlink>
     </w:p>
     <w:p>
       <w:pPr>
         <w:pStyle w:val="Heading1"/>
-      </w:pPr>
-      <w:r>
+        <w:rPr>
+          <w:rFonts w:ascii="Calibri" w:hAnsi="Calibri" w:asciiTheme="minorAscii" w:hAnsiTheme="minorAscii"/>
+        </w:rPr>
+      </w:pPr>
+      <w:r>
+        <w:rPr>
+          <w:rFonts w:ascii="Calibri" w:hAnsi="Calibri" w:asciiTheme="minorAscii" w:hAnsiTheme="minorAscii"/>
+        </w:rPr>
         <w:t>Raspberry Pi Temperature reading</w:t>
       </w:r>
     </w:p>
@@ -40,7 +352,7 @@
     <w:p>
       <w:r>
         <w:rPr>
-          <w:rFonts w:ascii="Times New Roman" w:hAnsi="Times New Roman" w:cs="Times New Roman"/>
+          <w:rFonts w:cs="Times New Roman"/>
           <w:noProof/>
         </w:rPr>
         <w:drawing>
@@ -59,7 +371,7 @@
                     <pic:cNvPicPr/>
                   </pic:nvPicPr>
                   <pic:blipFill>
-                    <a:blip r:embed="rId5">
+                    <a:blip r:embed="rId6">
                       <a:extLst>
                         <a:ext uri="{28A0092B-C50C-407E-A947-70E740481C1C}">
                           <a14:useLocalDpi xmlns:a14="http://schemas.microsoft.com/office/drawing/2010/main" val="0"/>
@@ -93,16 +405,7 @@
       </w:pPr>
       <w:bookmarkStart w:name="_Toc77856181" w:id="0"/>
       <w:r>
-        <w:t xml:space="preserve">Figure </w:t>
-      </w:r>
-      <w:r>
-        <w:t>1</w:t>
-      </w:r>
-      <w:r>
-        <w:t xml:space="preserve">: </w:t>
-      </w:r>
-      <w:r>
-        <w:t>Raspberry Pi 3b with NTC connection</w:t>
+        <w:t>Figure 1: Raspberry Pi 3b with NTC connection</w:t>
       </w:r>
       <w:bookmarkEnd w:id="0"/>
     </w:p>
@@ -112,14 +415,18 @@
         <w:shd w:val="clear" w:color="auto" w:fill="FFFFFF"/>
         <w:spacing w:before="100" w:beforeAutospacing="1" w:after="100" w:afterAutospacing="1" w:line="276" w:lineRule="auto"/>
         <w:rPr>
-          <w:rFonts w:ascii="Times New Roman" w:hAnsi="Times New Roman" w:eastAsia="Times New Roman" w:cs="Times New Roman"/>
+          <w:rFonts w:eastAsia="Times New Roman" w:cs="Times New Roman"/>
+          <w:b/>
+          <w:bCs/>
           <w:color w:val="333333"/>
           <w:spacing w:val="5"/>
         </w:rPr>
       </w:pPr>
       <w:r>
         <w:rPr>
-          <w:rFonts w:ascii="Times New Roman" w:hAnsi="Times New Roman" w:eastAsia="Times New Roman" w:cs="Times New Roman"/>
+          <w:rFonts w:eastAsia="Times New Roman" w:cs="Times New Roman"/>
+          <w:b/>
+          <w:bCs/>
           <w:color w:val="333333"/>
           <w:spacing w:val="5"/>
         </w:rPr>
@@ -129,6 +436,121 @@
     <w:p>
       <w:pPr>
         <w:pStyle w:val="ListParagraph"/>
+        <w:numPr>
+          <w:ilvl w:val="0"/>
+          <w:numId w:val="3"/>
+        </w:numPr>
+        <w:shd w:val="clear" w:color="auto" w:fill="FFFFFF"/>
+        <w:spacing w:before="100" w:beforeAutospacing="1" w:after="100" w:afterAutospacing="1" w:line="276" w:lineRule="auto"/>
+        <w:rPr>
+          <w:rFonts w:eastAsia="Times New Roman" w:cs="Times New Roman"/>
+          <w:color w:val="333333"/>
+          <w:spacing w:val="5"/>
+        </w:rPr>
+      </w:pPr>
+      <w:r>
+        <w:rPr>
+          <w:rFonts w:eastAsia="Times New Roman" w:cs="Times New Roman"/>
+          <w:color w:val="333333"/>
+          <w:spacing w:val="5"/>
+        </w:rPr>
+        <w:t>Raspberry pi 3b.</w:t>
+      </w:r>
+    </w:p>
+    <w:p>
+      <w:pPr>
+        <w:pStyle w:val="ListParagraph"/>
+        <w:numPr>
+          <w:ilvl w:val="0"/>
+          <w:numId w:val="3"/>
+        </w:numPr>
+        <w:shd w:val="clear" w:color="auto" w:fill="FFFFFF"/>
+        <w:spacing w:before="100" w:beforeAutospacing="1" w:after="100" w:afterAutospacing="1" w:line="276" w:lineRule="auto"/>
+        <w:rPr>
+          <w:rFonts w:eastAsia="Times New Roman" w:cs="Times New Roman"/>
+          <w:color w:val="333333"/>
+          <w:spacing w:val="5"/>
+        </w:rPr>
+      </w:pPr>
+      <w:r>
+        <w:rPr>
+          <w:rFonts w:eastAsia="Times New Roman" w:cs="Times New Roman"/>
+          <w:color w:val="333333"/>
+          <w:spacing w:val="5"/>
+        </w:rPr>
+        <w:t>ADS1115.</w:t>
+      </w:r>
+    </w:p>
+    <w:p>
+      <w:pPr>
+        <w:pStyle w:val="ListParagraph"/>
+        <w:numPr>
+          <w:ilvl w:val="0"/>
+          <w:numId w:val="3"/>
+        </w:numPr>
+        <w:shd w:val="clear" w:color="auto" w:fill="FFFFFF" w:themeFill="background1"/>
+        <w:spacing w:before="100" w:beforeAutospacing="on" w:after="100" w:afterAutospacing="on" w:line="276" w:lineRule="auto"/>
+        <w:rPr>
+          <w:rFonts w:eastAsia="Times New Roman" w:cs="Times New Roman"/>
+          <w:color w:val="333333"/>
+          <w:spacing w:val="5"/>
+        </w:rPr>
+      </w:pPr>
+      <w:r>
+        <w:rPr>
+          <w:rFonts w:eastAsia="Times New Roman" w:cs="Times New Roman"/>
+          <w:color w:val="333333"/>
+          <w:spacing w:val="5"/>
+        </w:rPr>
+        <w:t>NTC 10k.</w:t>
+      </w:r>
+    </w:p>
+    <w:p>
+      <w:pPr>
+        <w:shd w:val="clear" w:color="auto" w:fill="FFFFFF"/>
+        <w:spacing w:before="100" w:beforeAutospacing="1" w:after="100" w:afterAutospacing="1" w:line="276" w:lineRule="auto"/>
+        <w:rPr>
+          <w:rFonts w:eastAsia="Times New Roman" w:cs="Times New Roman"/>
+          <w:color w:val="333333"/>
+          <w:spacing w:val="5"/>
+        </w:rPr>
+      </w:pPr>
+    </w:p>
+    <w:p>
+      <w:pPr>
+        <w:shd w:val="clear" w:color="auto" w:fill="FFFFFF"/>
+        <w:spacing w:before="100" w:beforeAutospacing="1" w:after="100" w:afterAutospacing="1" w:line="276" w:lineRule="auto"/>
+        <w:rPr>
+          <w:rFonts w:eastAsia="Times New Roman" w:cs="Times New Roman"/>
+          <w:color w:val="333333"/>
+          <w:spacing w:val="5"/>
+        </w:rPr>
+      </w:pPr>
+      <w:r>
+        <w:rPr>
+          <w:rFonts w:eastAsia="Times New Roman" w:cs="Times New Roman"/>
+          <w:color w:val="333333"/>
+          <w:spacing w:val="5"/>
+        </w:rPr>
+        <w:t xml:space="preserve">The wiring diagram connection pins from raspberry to </w:t>
+      </w:r>
+      <w:r>
+        <w:rPr>
+          <w:rFonts w:cs="Times New Roman"/>
+        </w:rPr>
+        <w:t>ADS1115</w:t>
+      </w:r>
+      <w:r>
+        <w:rPr>
+          <w:rFonts w:eastAsia="Times New Roman" w:cs="Times New Roman"/>
+          <w:color w:val="333333"/>
+          <w:spacing w:val="5"/>
+        </w:rPr>
+        <w:t>:</w:t>
+      </w:r>
+    </w:p>
+    <w:p>
+      <w:pPr>
         <w:numPr>
           <w:ilvl w:val="0"/>
           <w:numId w:val="2"/>
@@ -136,23 +558,22 @@
         <w:shd w:val="clear" w:color="auto" w:fill="FFFFFF"/>
         <w:spacing w:before="100" w:beforeAutospacing="1" w:after="100" w:afterAutospacing="1" w:line="276" w:lineRule="auto"/>
         <w:rPr>
-          <w:rFonts w:ascii="Times New Roman" w:hAnsi="Times New Roman" w:eastAsia="Times New Roman" w:cs="Times New Roman"/>
+          <w:rFonts w:eastAsia="Times New Roman" w:cs="Times New Roman"/>
           <w:color w:val="333333"/>
           <w:spacing w:val="5"/>
         </w:rPr>
       </w:pPr>
       <w:r>
         <w:rPr>
-          <w:rFonts w:ascii="Times New Roman" w:hAnsi="Times New Roman" w:eastAsia="Times New Roman" w:cs="Times New Roman"/>
+          <w:rFonts w:eastAsia="Times New Roman" w:cs="Times New Roman"/>
           <w:color w:val="333333"/>
           <w:spacing w:val="5"/>
         </w:rPr>
-        <w:t>Raspberry pi 3b.</w:t>
-      </w:r>
-    </w:p>
-    <w:p>
-      <w:pPr>
-        <w:pStyle w:val="ListParagraph"/>
+        <w:t>Pi 3V to ADS1015 VDD - Remember the maximum input voltage to any ADC channel cannot exceed this VDD 3V value.</w:t>
+      </w:r>
+    </w:p>
+    <w:p>
+      <w:pPr>
         <w:numPr>
           <w:ilvl w:val="0"/>
           <w:numId w:val="2"/>
@@ -160,23 +581,22 @@
         <w:shd w:val="clear" w:color="auto" w:fill="FFFFFF"/>
         <w:spacing w:before="100" w:beforeAutospacing="1" w:after="100" w:afterAutospacing="1" w:line="276" w:lineRule="auto"/>
         <w:rPr>
-          <w:rFonts w:ascii="Times New Roman" w:hAnsi="Times New Roman" w:eastAsia="Times New Roman" w:cs="Times New Roman"/>
+          <w:rFonts w:eastAsia="Times New Roman" w:cs="Times New Roman"/>
           <w:color w:val="333333"/>
           <w:spacing w:val="5"/>
         </w:rPr>
       </w:pPr>
       <w:r>
         <w:rPr>
-          <w:rFonts w:ascii="Times New Roman" w:hAnsi="Times New Roman" w:eastAsia="Times New Roman" w:cs="Times New Roman"/>
+          <w:rFonts w:eastAsia="Times New Roman" w:cs="Times New Roman"/>
           <w:color w:val="333333"/>
           <w:spacing w:val="5"/>
         </w:rPr>
-        <w:t>ADS1115.</w:t>
-      </w:r>
-    </w:p>
-    <w:p>
-      <w:pPr>
-        <w:pStyle w:val="ListParagraph"/>
+        <w:t>Pi GND to ADS1015 GND</w:t>
+      </w:r>
+    </w:p>
+    <w:p>
+      <w:pPr>
         <w:numPr>
           <w:ilvl w:val="0"/>
           <w:numId w:val="2"/>
@@ -184,142 +604,40 @@
         <w:shd w:val="clear" w:color="auto" w:fill="FFFFFF"/>
         <w:spacing w:before="100" w:beforeAutospacing="1" w:after="100" w:afterAutospacing="1" w:line="276" w:lineRule="auto"/>
         <w:rPr>
-          <w:rFonts w:ascii="Times New Roman" w:hAnsi="Times New Roman" w:eastAsia="Times New Roman" w:cs="Times New Roman"/>
+          <w:rFonts w:eastAsia="Times New Roman" w:cs="Times New Roman"/>
           <w:color w:val="333333"/>
           <w:spacing w:val="5"/>
         </w:rPr>
       </w:pPr>
       <w:r>
         <w:rPr>
-          <w:rFonts w:ascii="Times New Roman" w:hAnsi="Times New Roman" w:eastAsia="Times New Roman" w:cs="Times New Roman"/>
+          <w:rFonts w:eastAsia="Times New Roman" w:cs="Times New Roman"/>
           <w:color w:val="333333"/>
           <w:spacing w:val="5"/>
         </w:rPr>
-        <w:t>NTC 10k.</w:t>
-      </w:r>
-    </w:p>
-    <w:p>
-      <w:pPr>
-        <w:shd w:val="clear" w:color="auto" w:fill="FFFFFF"/>
-        <w:spacing w:before="100" w:beforeAutospacing="1" w:after="100" w:afterAutospacing="1" w:line="276" w:lineRule="auto"/>
-        <w:rPr>
-          <w:rFonts w:ascii="Times New Roman" w:hAnsi="Times New Roman" w:eastAsia="Times New Roman" w:cs="Times New Roman"/>
-          <w:color w:val="333333"/>
-          <w:spacing w:val="5"/>
-        </w:rPr>
-      </w:pPr>
-      <w:r>
-        <w:rPr>
-          <w:rFonts w:ascii="Times New Roman" w:hAnsi="Times New Roman" w:eastAsia="Times New Roman" w:cs="Times New Roman"/>
-          <w:color w:val="333333"/>
-          <w:spacing w:val="5"/>
-        </w:rPr>
-        <w:t xml:space="preserve">The wiring diagram connection pins from raspberry to </w:t>
-      </w:r>
-      <w:r>
-        <w:rPr>
-          <w:rFonts w:ascii="Times New Roman" w:hAnsi="Times New Roman" w:cs="Times New Roman"/>
-        </w:rPr>
-        <w:t>ADS1115</w:t>
-      </w:r>
-      <w:r>
-        <w:rPr>
-          <w:rFonts w:ascii="Times New Roman" w:hAnsi="Times New Roman" w:eastAsia="Times New Roman" w:cs="Times New Roman"/>
-          <w:color w:val="333333"/>
-          <w:spacing w:val="5"/>
-        </w:rPr>
-        <w:t>:</w:t>
+        <w:t>Pi SCL to ADS1015 SCL</w:t>
       </w:r>
     </w:p>
     <w:p>
       <w:pPr>
         <w:numPr>
           <w:ilvl w:val="0"/>
-          <w:numId w:val="1"/>
+          <w:numId w:val="2"/>
         </w:numPr>
         <w:shd w:val="clear" w:color="auto" w:fill="FFFFFF"/>
         <w:spacing w:before="100" w:beforeAutospacing="1" w:after="100" w:afterAutospacing="1" w:line="276" w:lineRule="auto"/>
         <w:rPr>
-          <w:rFonts w:ascii="Times New Roman" w:hAnsi="Times New Roman" w:eastAsia="Times New Roman" w:cs="Times New Roman"/>
+          <w:rFonts w:eastAsia="Times New Roman" w:cs="Times New Roman"/>
           <w:color w:val="333333"/>
           <w:spacing w:val="5"/>
         </w:rPr>
       </w:pPr>
       <w:r>
         <w:rPr>
-          <w:rFonts w:ascii="Times New Roman" w:hAnsi="Times New Roman" w:eastAsia="Times New Roman" w:cs="Times New Roman"/>
+          <w:rFonts w:eastAsia="Times New Roman" w:cs="Times New Roman"/>
           <w:color w:val="333333"/>
           <w:spacing w:val="5"/>
         </w:rPr>
-        <w:t>Pi 3V to ADS1015 VDD - Remember the maximum input voltage to any ADC channel cannot exceed this VDD 3V value.</w:t>
-      </w:r>
-    </w:p>
-    <w:p>
-      <w:pPr>
-        <w:numPr>
-          <w:ilvl w:val="0"/>
-          <w:numId w:val="1"/>
-        </w:numPr>
-        <w:shd w:val="clear" w:color="auto" w:fill="FFFFFF"/>
-        <w:spacing w:before="100" w:beforeAutospacing="1" w:after="100" w:afterAutospacing="1" w:line="276" w:lineRule="auto"/>
-        <w:rPr>
-          <w:rFonts w:ascii="Times New Roman" w:hAnsi="Times New Roman" w:eastAsia="Times New Roman" w:cs="Times New Roman"/>
-          <w:color w:val="333333"/>
-          <w:spacing w:val="5"/>
-        </w:rPr>
-      </w:pPr>
-      <w:r>
-        <w:rPr>
-          <w:rFonts w:ascii="Times New Roman" w:hAnsi="Times New Roman" w:eastAsia="Times New Roman" w:cs="Times New Roman"/>
-          <w:color w:val="333333"/>
-          <w:spacing w:val="5"/>
-        </w:rPr>
-        <w:t>Pi GND to ADS1015 GND</w:t>
-      </w:r>
-    </w:p>
-    <w:p>
-      <w:pPr>
-        <w:numPr>
-          <w:ilvl w:val="0"/>
-          <w:numId w:val="1"/>
-        </w:numPr>
-        <w:shd w:val="clear" w:color="auto" w:fill="FFFFFF"/>
-        <w:spacing w:before="100" w:beforeAutospacing="1" w:after="100" w:afterAutospacing="1" w:line="276" w:lineRule="auto"/>
-        <w:rPr>
-          <w:rFonts w:ascii="Times New Roman" w:hAnsi="Times New Roman" w:eastAsia="Times New Roman" w:cs="Times New Roman"/>
-          <w:color w:val="333333"/>
-          <w:spacing w:val="5"/>
-        </w:rPr>
-      </w:pPr>
-      <w:r>
-        <w:rPr>
-          <w:rFonts w:ascii="Times New Roman" w:hAnsi="Times New Roman" w:eastAsia="Times New Roman" w:cs="Times New Roman"/>
-          <w:color w:val="333333"/>
-          <w:spacing w:val="5"/>
-        </w:rPr>
-        <w:t>Pi SCL to ADS1015 SCL</w:t>
-      </w:r>
-    </w:p>
-    <w:p>
-      <w:pPr>
-        <w:numPr>
-          <w:ilvl w:val="0"/>
-          <w:numId w:val="1"/>
-        </w:numPr>
-        <w:shd w:val="clear" w:color="auto" w:fill="FFFFFF"/>
-        <w:spacing w:before="100" w:beforeAutospacing="1" w:after="100" w:afterAutospacing="1" w:line="276" w:lineRule="auto"/>
-        <w:rPr>
-          <w:rFonts w:ascii="Times New Roman" w:hAnsi="Times New Roman" w:eastAsia="Times New Roman" w:cs="Times New Roman"/>
-          <w:color w:val="333333"/>
-          <w:spacing w:val="5"/>
-        </w:rPr>
-      </w:pPr>
-      <w:r>
-        <w:rPr>
-          <w:rFonts w:ascii="Times New Roman" w:hAnsi="Times New Roman" w:eastAsia="Times New Roman" w:cs="Times New Roman"/>
-          <w:color w:val="333333"/>
-          <w:spacing w:val="5"/>
-        </w:rPr>
         <w:t>Pi SDA to ADS1015 SDA</w:t>
       </w:r>
     </w:p>
@@ -327,7 +645,7 @@
       <w:pPr>
         <w:spacing w:line="276" w:lineRule="auto"/>
         <w:rPr>
-          <w:rFonts w:ascii="Times New Roman" w:hAnsi="Times New Roman" w:cs="Times New Roman"/>
+          <w:rFonts w:cs="Times New Roman"/>
         </w:rPr>
       </w:pPr>
     </w:p>
@@ -335,7 +653,7 @@
       <w:pPr>
         <w:spacing w:line="276" w:lineRule="auto"/>
         <w:rPr>
-          <w:rFonts w:ascii="Times New Roman" w:hAnsi="Times New Roman" w:cs="Times New Roman"/>
+          <w:rFonts w:cs="Times New Roman"/>
           <w:b/>
           <w:bCs/>
         </w:rPr>
@@ -345,12 +663,12 @@
       <w:pPr>
         <w:spacing w:line="276" w:lineRule="auto"/>
         <w:rPr>
-          <w:rFonts w:ascii="Times New Roman" w:hAnsi="Times New Roman" w:cs="Times New Roman"/>
-        </w:rPr>
-      </w:pPr>
-      <w:r>
-        <w:rPr>
-          <w:rFonts w:ascii="Times New Roman" w:hAnsi="Times New Roman" w:cs="Times New Roman"/>
+          <w:rFonts w:cs="Times New Roman"/>
+        </w:rPr>
+      </w:pPr>
+      <w:r>
+        <w:rPr>
+          <w:rFonts w:cs="Times New Roman"/>
           <w:noProof/>
         </w:rPr>
         <mc:AlternateContent>
@@ -381,7 +699,7 @@
                           </pic:cNvPicPr>
                         </pic:nvPicPr>
                         <pic:blipFill>
-                          <a:blip r:embed="rId6" cstate="print">
+                          <a:blip r:embed="rId9" cstate="print">
                             <a:extLst>
                               <a:ext uri="{28A0092B-C50C-407E-A947-70E740481C1C}">
                                 <a14:useLocalDpi xmlns:a14="http://schemas.microsoft.com/office/drawing/2010/main" val="0"/>
@@ -410,7 +728,7 @@
                           </pic:cNvPicPr>
                         </pic:nvPicPr>
                         <pic:blipFill>
-                          <a:blip r:embed="rId7">
+                          <a:blip r:embed="rId10">
                             <a:extLst>
                               <a:ext uri="{28A0092B-C50C-407E-A947-70E740481C1C}">
                                 <a14:useLocalDpi xmlns:a14="http://schemas.microsoft.com/office/drawing/2010/main" val="0"/>
@@ -437,7 +755,7 @@
               </wp:inline>
             </w:drawing>
           </mc:Choice>
-          <mc:Fallback>
+          <mc:Fallback xmlns:a="http://schemas.openxmlformats.org/drawingml/2006/main" xmlns:pic="http://schemas.openxmlformats.org/drawingml/2006/picture" xmlns:a14="http://schemas.microsoft.com/office/drawing/2010/main">
             <w:pict>
               <v:group id="Group 6" style="width:483.2pt;height:225.25pt;mso-position-horizontal-relative:char;mso-position-vertical-relative:line" coordsize="64211,21329" o:spid="_x0000_s1026" w14:anchorId="5A207FBB" o:gfxdata="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">
                 <v:shapetype id="_x0000_t75" coordsize="21600,21600" filled="f" stroked="f" o:spt="75" o:preferrelative="t" path="m@4@5l@4@11@9@11@9@5xe">
@@ -460,10 +778,10 @@
                   <o:lock v:ext="edit" aspectratio="t"/>
                 </v:shapetype>
                 <v:shape id="Picture 5" style="position:absolute;top:228;width:32461;height:21101;visibility:visible;mso-wrap-style:square" o:spid="_x0000_s1027" type="#_x0000_t75" o:gfxdata="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">
-                  <v:imagedata o:title="" r:id="rId8"/>
+                  <v:imagedata o:title="" r:id="rId11"/>
                 </v:shape>
                 <v:shape id="Picture 592240792" style="position:absolute;left:30556;width:33655;height:20955;visibility:visible;mso-wrap-style:square" o:spid="_x0000_s1028" type="#_x0000_t75" o:gfxdata="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">
-                  <v:imagedata o:title="" r:id="rId9"/>
+                  <v:imagedata o:title="" r:id="rId12"/>
                 </v:shape>
                 <w10:anchorlock/>
               </v:group>
@@ -476,30 +794,30 @@
       <w:pPr>
         <w:spacing w:line="276" w:lineRule="auto"/>
         <w:rPr>
-          <w:rFonts w:ascii="Times New Roman" w:hAnsi="Times New Roman" w:cs="Times New Roman"/>
-        </w:rPr>
-      </w:pPr>
-      <w:r>
-        <w:rPr>
-          <w:rFonts w:ascii="Times New Roman" w:hAnsi="Times New Roman" w:cs="Times New Roman"/>
+          <w:rFonts w:cs="Times New Roman"/>
+        </w:rPr>
+      </w:pPr>
+      <w:r>
+        <w:rPr>
+          <w:rFonts w:cs="Times New Roman"/>
         </w:rPr>
         <w:tab/>
       </w:r>
       <w:r>
         <w:rPr>
-          <w:rFonts w:ascii="Times New Roman" w:hAnsi="Times New Roman" w:cs="Times New Roman"/>
+          <w:rFonts w:cs="Times New Roman"/>
         </w:rPr>
         <w:tab/>
       </w:r>
       <w:r>
         <w:rPr>
-          <w:rFonts w:ascii="Times New Roman" w:hAnsi="Times New Roman" w:cs="Times New Roman"/>
+          <w:rFonts w:cs="Times New Roman"/>
         </w:rPr>
         <w:tab/>
       </w:r>
       <w:r>
         <w:rPr>
-          <w:rFonts w:ascii="Times New Roman" w:hAnsi="Times New Roman" w:cs="Times New Roman"/>
+          <w:rFonts w:cs="Times New Roman"/>
         </w:rPr>
         <w:tab/>
       </w:r>
@@ -509,7 +827,7 @@
         <w:pStyle w:val="Caption"/>
         <w:jc w:val="center"/>
         <w:rPr>
-          <w:rFonts w:ascii="Times New Roman" w:hAnsi="Times New Roman" w:cs="Times New Roman"/>
+          <w:rFonts w:cs="Times New Roman"/>
         </w:rPr>
       </w:pPr>
       <w:bookmarkStart w:name="_Toc77856182" w:id="1"/>
@@ -528,60 +846,60 @@
       <w:pPr>
         <w:spacing w:line="276" w:lineRule="auto"/>
         <w:rPr>
-          <w:rFonts w:ascii="Times New Roman" w:hAnsi="Times New Roman" w:cs="Times New Roman"/>
-        </w:rPr>
-      </w:pPr>
-      <w:r>
-        <w:rPr>
-          <w:rFonts w:ascii="Times New Roman" w:hAnsi="Times New Roman" w:cs="Times New Roman"/>
+          <w:rFonts w:cs="Times New Roman"/>
+        </w:rPr>
+      </w:pPr>
+      <w:r>
+        <w:rPr>
+          <w:rFonts w:cs="Times New Roman"/>
         </w:rPr>
         <w:t>The thermistor NTC can connect with any pin from A0 to A</w:t>
       </w:r>
       <w:r>
         <w:rPr>
-          <w:rFonts w:ascii="Times New Roman" w:hAnsi="Times New Roman" w:cs="Times New Roman"/>
+          <w:rFonts w:cs="Times New Roman"/>
         </w:rPr>
         <w:t>3</w:t>
       </w:r>
       <w:r>
         <w:rPr>
-          <w:rFonts w:ascii="Times New Roman" w:hAnsi="Times New Roman" w:cs="Times New Roman"/>
+          <w:rFonts w:cs="Times New Roman"/>
         </w:rPr>
         <w:t xml:space="preserve"> through voltage divider circuits. The fix resistor R1 </w:t>
       </w:r>
       <w:r>
         <w:rPr>
-          <w:rFonts w:ascii="Times New Roman" w:hAnsi="Times New Roman" w:cs="Times New Roman"/>
+          <w:rFonts w:cs="Times New Roman"/>
         </w:rPr>
         <w:t>needs</w:t>
       </w:r>
       <w:r>
         <w:rPr>
-          <w:rFonts w:ascii="Times New Roman" w:hAnsi="Times New Roman" w:cs="Times New Roman"/>
+          <w:rFonts w:cs="Times New Roman"/>
         </w:rPr>
         <w:t xml:space="preserve"> to be selected </w:t>
       </w:r>
       <w:r>
         <w:rPr>
-          <w:rFonts w:ascii="Times New Roman" w:hAnsi="Times New Roman" w:cs="Times New Roman"/>
+          <w:rFonts w:cs="Times New Roman"/>
         </w:rPr>
         <w:t>based</w:t>
       </w:r>
       <w:r>
         <w:rPr>
-          <w:rFonts w:ascii="Times New Roman" w:hAnsi="Times New Roman" w:cs="Times New Roman"/>
+          <w:rFonts w:cs="Times New Roman"/>
         </w:rPr>
         <w:t xml:space="preserve"> on the </w:t>
       </w:r>
       <w:r>
         <w:rPr>
-          <w:rFonts w:ascii="Times New Roman" w:hAnsi="Times New Roman" w:cs="Times New Roman"/>
+          <w:rFonts w:cs="Times New Roman"/>
         </w:rPr>
         <w:t>value of the sensor</w:t>
       </w:r>
       <w:r>
         <w:rPr>
-          <w:rFonts w:ascii="Times New Roman" w:hAnsi="Times New Roman" w:cs="Times New Roman"/>
+          <w:rFonts w:cs="Times New Roman"/>
         </w:rPr>
         <w:t xml:space="preserve"> for best performance.</w:t>
       </w:r>
@@ -590,7 +908,7 @@
       <w:pPr>
         <w:spacing w:line="276" w:lineRule="auto"/>
         <w:rPr>
-          <w:rFonts w:ascii="Times New Roman" w:hAnsi="Times New Roman" w:cs="Times New Roman"/>
+          <w:rFonts w:cs="Times New Roman"/>
         </w:rPr>
       </w:pPr>
     </w:p>
@@ -599,14 +917,15 @@
         <w:spacing w:line="276" w:lineRule="auto"/>
         <w:jc w:val="center"/>
         <w:rPr>
-          <w:rFonts w:ascii="Times New Roman" w:hAnsi="Times New Roman" w:cs="Times New Roman"/>
-        </w:rPr>
-      </w:pPr>
-      <w:r>
-        <w:rPr>
-          <w:rFonts w:ascii="Times New Roman" w:hAnsi="Times New Roman" w:cs="Times New Roman"/>
+          <w:rFonts w:cs="Times New Roman"/>
+        </w:rPr>
+      </w:pPr>
+      <w:r>
+        <w:rPr>
+          <w:rFonts w:cs="Times New Roman"/>
           <w:noProof/>
         </w:rPr>
+        <w:lastRenderedPageBreak/>
         <w:drawing>
           <wp:inline distT="0" distB="0" distL="0" distR="0" wp14:anchorId="27076BA9" wp14:editId="62B9ED10">
             <wp:extent cx="3125195" cy="2332892"/>
@@ -625,7 +944,7 @@
                     </pic:cNvPicPr>
                   </pic:nvPicPr>
                   <pic:blipFill>
-                    <a:blip r:embed="rId10">
+                    <a:blip r:embed="rId13">
                       <a:extLst>
                         <a:ext uri="{28A0092B-C50C-407E-A947-70E740481C1C}">
                           <a14:useLocalDpi xmlns:a14="http://schemas.microsoft.com/office/drawing/2010/main" val="0"/>
@@ -662,7 +981,7 @@
         <w:pStyle w:val="Caption"/>
         <w:jc w:val="center"/>
         <w:rPr>
-          <w:rFonts w:ascii="Times New Roman" w:hAnsi="Times New Roman" w:cs="Times New Roman"/>
+          <w:rFonts w:cs="Times New Roman"/>
         </w:rPr>
       </w:pPr>
       <w:bookmarkStart w:name="_Toc77856183" w:id="2"/>
@@ -670,42 +989,29 @@
         <w:t xml:space="preserve">Figure </w:t>
       </w:r>
       <w:r>
-        <w:t>3:</w:t>
-      </w:r>
-      <w:r>
-        <w:t xml:space="preserve"> Thermistor</w:t>
-      </w:r>
-      <w:r>
-        <w:t xml:space="preserve"> analog reading with voltage divider circuit to ADS1x</w:t>
-      </w:r>
-      <w:r>
-        <w:t>.</w:t>
+        <w:t>3: Thermistor</w:t>
+      </w:r>
+      <w:r>
+        <w:t xml:space="preserve"> analog reading with voltage divider circuit to ADS1x.</w:t>
       </w:r>
       <w:bookmarkEnd w:id="2"/>
     </w:p>
-    <w:p>
-      <w:pPr>
-        <w:spacing w:line="276" w:lineRule="auto"/>
-        <w:rPr>
-          <w:rFonts w:ascii="Times New Roman" w:hAnsi="Times New Roman" w:cs="Times New Roman"/>
-        </w:rPr>
-      </w:pPr>
-    </w:p>
-    <w:p/>
-    <w:p/>
     <w:p>
       <w:pPr>
         <w:rPr>
           <w:b/>
           <w:bCs/>
+          <w:sz w:val="24"/>
+          <w:szCs w:val="24"/>
         </w:rPr>
       </w:pPr>
       <w:r>
         <w:rPr>
           <w:b/>
           <w:bCs/>
-        </w:rPr>
-        <w:lastRenderedPageBreak/>
+          <w:sz w:val="24"/>
+          <w:szCs w:val="24"/>
+        </w:rPr>
         <w:t>Raspberry pi setup.</w:t>
       </w:r>
     </w:p>
@@ -714,23 +1020,89 @@
         <w:pStyle w:val="ListParagraph"/>
         <w:numPr>
           <w:ilvl w:val="0"/>
-          <w:numId w:val="3"/>
+          <w:numId w:val="1"/>
         </w:numPr>
-      </w:pPr>
-      <w:r>
-        <w:t xml:space="preserve">Power on the </w:t>
-      </w:r>
-      <w:r>
+        <w:rPr>
+          <w:rFonts w:eastAsiaTheme="minorEastAsia"/>
+          <w:b/>
+          <w:bCs/>
+          <w:sz w:val="24"/>
+          <w:szCs w:val="24"/>
+        </w:rPr>
+      </w:pPr>
+      <w:r>
+        <w:rPr>
+          <w:color w:val="4472C4" w:themeColor="accent1"/>
+          <w:sz w:val="24"/>
+          <w:szCs w:val="24"/>
+        </w:rPr>
+        <w:t>Flash</w:t>
+      </w:r>
+      <w:r>
+        <w:rPr>
+          <w:sz w:val="24"/>
+          <w:szCs w:val="24"/>
+        </w:rPr>
+        <w:t xml:space="preserve"> the </w:t>
+      </w:r>
+      <w:r>
+        <w:rPr>
+          <w:sz w:val="24"/>
+          <w:szCs w:val="24"/>
+        </w:rPr>
         <w:t>R</w:t>
       </w:r>
       <w:r>
-        <w:t xml:space="preserve">aspberry </w:t>
-      </w:r>
-      <w:r>
-        <w:t>P</w:t>
-      </w:r>
-      <w:r>
-        <w:t>i.</w:t>
+        <w:rPr>
+          <w:sz w:val="24"/>
+          <w:szCs w:val="24"/>
+        </w:rPr>
+        <w:t xml:space="preserve">aspberry Pi with </w:t>
+      </w:r>
+      <w:r>
+        <w:rPr>
+          <w:sz w:val="24"/>
+          <w:szCs w:val="24"/>
+        </w:rPr>
+        <w:t xml:space="preserve">a </w:t>
+      </w:r>
+      <w:r>
+        <w:rPr>
+          <w:color w:val="4472C4" w:themeColor="accent1"/>
+          <w:sz w:val="24"/>
+          <w:szCs w:val="24"/>
+        </w:rPr>
+        <w:t>provide</w:t>
+      </w:r>
+      <w:r>
+        <w:rPr>
+          <w:color w:val="4472C4" w:themeColor="accent1"/>
+          <w:sz w:val="24"/>
+          <w:szCs w:val="24"/>
+        </w:rPr>
+        <w:t>d</w:t>
+      </w:r>
+      <w:r>
+        <w:rPr>
+          <w:color w:val="4472C4" w:themeColor="accent1"/>
+          <w:sz w:val="24"/>
+          <w:szCs w:val="24"/>
+        </w:rPr>
+        <w:t xml:space="preserve"> image </w:t>
+      </w:r>
+      <w:r>
+        <w:rPr>
+          <w:sz w:val="24"/>
+          <w:szCs w:val="24"/>
+        </w:rPr>
+        <w:t>or follow the instructions on the main report</w:t>
+      </w:r>
+      <w:r>
+        <w:rPr>
+          <w:sz w:val="24"/>
+          <w:szCs w:val="24"/>
+        </w:rPr>
+        <w:t>.</w:t>
       </w:r>
     </w:p>
     <w:p>
@@ -738,99 +1110,136 @@
         <w:pStyle w:val="ListParagraph"/>
         <w:numPr>
           <w:ilvl w:val="0"/>
-          <w:numId w:val="3"/>
+          <w:numId w:val="4"/>
         </w:numPr>
-        <w:rPr>
-          <w:rFonts w:ascii="Calibri" w:hAnsi="Calibri" w:eastAsia="Calibri" w:cs="Calibri" w:asciiTheme="minorAscii" w:hAnsiTheme="minorAscii" w:eastAsiaTheme="minorAscii" w:cstheme="minorAscii"/>
-          <w:i w:val="1"/>
-          <w:iCs w:val="1"/>
+      </w:pPr>
+      <w:r>
+        <w:t xml:space="preserve">Power on the </w:t>
+      </w:r>
+      <w:r>
+        <w:t>R</w:t>
+      </w:r>
+      <w:r>
+        <w:t xml:space="preserve">aspberry </w:t>
+      </w:r>
+      <w:r>
+        <w:t>P</w:t>
+      </w:r>
+      <w:r>
+        <w:t>i.</w:t>
+      </w:r>
+    </w:p>
+    <w:p>
+      <w:pPr>
+        <w:pStyle w:val="ListParagraph"/>
+        <w:numPr>
+          <w:ilvl w:val="0"/>
+          <w:numId w:val="4"/>
+        </w:numPr>
+        <w:rPr>
+          <w:rFonts w:eastAsiaTheme="minorEastAsia"/>
+          <w:i/>
+          <w:iCs/>
           <w:color w:val="4472C4" w:themeColor="accent1"/>
-          <w:sz w:val="22"/>
-          <w:szCs w:val="22"/>
-        </w:rPr>
-      </w:pPr>
-      <w:r>
-        <w:rPr/>
+        </w:rPr>
+      </w:pPr>
+      <w:r>
         <w:t>Open the file manage</w:t>
       </w:r>
       <w:r>
-        <w:rPr/>
         <w:t>r</w:t>
       </w:r>
       <w:r>
-        <w:rPr/>
         <w:t xml:space="preserve"> and go to the directory: </w:t>
       </w:r>
       <w:r>
-        <w:rPr/>
         <w:t xml:space="preserve"> </w:t>
       </w:r>
       <w:r>
         <w:rPr>
-          <w:i w:val="1"/>
-          <w:iCs w:val="1"/>
-          <w:color w:val="4472C4" w:themeColor="accent1" w:themeTint="FF" w:themeShade="FF"/>
+          <w:i/>
+          <w:iCs/>
+          <w:color w:val="4471C4"/>
         </w:rPr>
         <w:t>/home/pi/Adafruit_Python_ADS1x15/examples</w:t>
       </w:r>
       <w:r>
         <w:rPr>
-          <w:i w:val="1"/>
-          <w:iCs w:val="1"/>
-          <w:color w:val="4472C4" w:themeColor="accent1" w:themeTint="FF" w:themeShade="FF"/>
-        </w:rPr>
-        <w:t xml:space="preserve"> (look at</w:t>
-      </w:r>
-      <w:r>
-        <w:rPr>
-          <w:i w:val="1"/>
-          <w:iCs w:val="1"/>
-          <w:color w:val="4472C4" w:themeColor="accent1" w:themeTint="FF" w:themeShade="FF"/>
+          <w:i/>
+          <w:iCs/>
+          <w:color w:val="4471C4"/>
+        </w:rPr>
+        <w:t xml:space="preserve"> (</w:t>
+      </w:r>
+      <w:r>
+        <w:rPr>
+          <w:i/>
+          <w:iCs/>
+          <w:color w:val="000000" w:themeColor="text1"/>
+        </w:rPr>
+        <w:t>look at</w:t>
+      </w:r>
+      <w:r>
+        <w:rPr>
+          <w:i/>
+          <w:iCs/>
+          <w:color w:val="000000" w:themeColor="text1"/>
         </w:rPr>
         <w:t xml:space="preserve"> </w:t>
       </w:r>
       <w:r>
         <w:rPr>
-          <w:b w:val="1"/>
-          <w:bCs w:val="1"/>
-          <w:i w:val="0"/>
-          <w:iCs w:val="0"/>
-          <w:caps w:val="0"/>
-          <w:smallCaps w:val="0"/>
-          <w:strike w:val="0"/>
-          <w:dstrike w:val="0"/>
-          <w:noProof w:val="0"/>
+          <w:b/>
+          <w:bCs/>
           <w:color w:val="333333"/>
-          <w:sz w:val="22"/>
-          <w:szCs w:val="22"/>
-          <w:u w:val="none"/>
-          <w:lang w:val="en-US"/>
-        </w:rPr>
-        <w:t>Python installation of ADS1x15 library int the report and</w:t>
-      </w:r>
-      <w:r>
-        <w:rPr>
-          <w:i w:val="1"/>
-          <w:iCs w:val="1"/>
-          <w:color w:val="4472C4" w:themeColor="accent1" w:themeTint="FF" w:themeShade="FF"/>
+        </w:rPr>
+        <w:t>Python installation of ADS1x15 library in the</w:t>
+      </w:r>
+      <w:r>
+        <w:rPr>
+          <w:b/>
+          <w:bCs/>
+          <w:color w:val="333333"/>
+        </w:rPr>
+        <w:t xml:space="preserve"> main</w:t>
+      </w:r>
+      <w:r>
+        <w:rPr>
+          <w:b/>
+          <w:bCs/>
+          <w:color w:val="333333"/>
+        </w:rPr>
+        <w:t xml:space="preserve"> report </w:t>
+      </w:r>
+      <w:r>
+        <w:rPr>
+          <w:b/>
+          <w:bCs/>
+          <w:color w:val="333333"/>
+        </w:rPr>
+        <w:t>and</w:t>
+      </w:r>
+      <w:r>
+        <w:rPr>
+          <w:i/>
+          <w:iCs/>
+          <w:color w:val="4471C4"/>
         </w:rPr>
         <w:t xml:space="preserve"> </w:t>
       </w:r>
-      <w:hyperlink r:id="R49de0f782c274303">
+      <w:hyperlink r:id="rId14">
         <w:r>
           <w:rPr>
             <w:rStyle w:val="Hyperlink"/>
-            <w:noProof w:val="0"/>
-            <w:lang w:val="en-US"/>
           </w:rPr>
-          <w:t>example code on github</w:t>
+          <w:t>example code on GitHub</w:t>
         </w:r>
       </w:hyperlink>
       <w:r>
         <w:rPr>
-          <w:i w:val="1"/>
-          <w:iCs w:val="1"/>
-          <w:color w:val="4472C4" w:themeColor="accent1" w:themeTint="FF" w:themeShade="FF"/>
+          <w:i/>
+          <w:iCs/>
+          <w:color w:val="4471C4"/>
         </w:rPr>
         <w:t>)</w:t>
       </w:r>
@@ -840,7 +1249,7 @@
         <w:pStyle w:val="ListParagraph"/>
         <w:numPr>
           <w:ilvl w:val="0"/>
-          <w:numId w:val="3"/>
+          <w:numId w:val="4"/>
         </w:numPr>
       </w:pPr>
       <w:r>
@@ -881,9 +1290,9 @@
           <w:noProof/>
         </w:rPr>
         <w:drawing>
-          <wp:inline distT="0" distB="0" distL="0" distR="0" wp14:anchorId="13D1D09E" wp14:editId="3A5F99CE">
-            <wp:extent cx="5339638" cy="3879273"/>
-            <wp:effectExtent l="0" t="0" r="0" b="6985"/>
+          <wp:inline distT="0" distB="0" distL="0" distR="0" wp14:anchorId="13D1D09E" wp14:editId="4E9873CA">
+            <wp:extent cx="4728598" cy="3435350"/>
+            <wp:effectExtent l="0" t="0" r="0" b="0"/>
             <wp:docPr id="3" name="Picture 3"/>
             <wp:cNvGraphicFramePr>
               <a:graphicFrameLocks xmlns:a="http://schemas.openxmlformats.org/drawingml/2006/main" noChangeAspect="1"/>
@@ -898,7 +1307,7 @@
                     </pic:cNvPicPr>
                   </pic:nvPicPr>
                   <pic:blipFill>
-                    <a:blip r:embed="rId11">
+                    <a:blip r:embed="rId15">
                       <a:extLst>
                         <a:ext uri="{28A0092B-C50C-407E-A947-70E740481C1C}">
                           <a14:useLocalDpi xmlns:a14="http://schemas.microsoft.com/office/drawing/2010/main" val="0"/>
@@ -913,7 +1322,7 @@
                   <pic:spPr bwMode="auto">
                     <a:xfrm>
                       <a:off x="0" y="0"/>
-                      <a:ext cx="5363327" cy="3896484"/>
+                      <a:ext cx="4752856" cy="3452974"/>
                     </a:xfrm>
                     <a:prstGeom prst="rect">
                       <a:avLst/>
@@ -935,43 +1344,17 @@
         <w:pStyle w:val="Caption"/>
         <w:jc w:val="center"/>
         <w:rPr>
-          <w:rFonts w:ascii="Times New Roman" w:hAnsi="Times New Roman" w:cs="Times New Roman"/>
-        </w:rPr>
-      </w:pPr>
-      <w:r>
-        <w:t xml:space="preserve">Figure </w:t>
-      </w:r>
-      <w:r>
-        <w:t>3:</w:t>
-      </w:r>
-      <w:r>
-        <w:t xml:space="preserve"> </w:t>
-      </w:r>
-      <w:r>
-        <w:t>MQTT digital potential meter</w:t>
-      </w:r>
-      <w:r>
-        <w:t>.</w:t>
-      </w:r>
-    </w:p>
-    <w:p>
-      <w:r>
-        <w:t xml:space="preserve">The programmed should print out the resistance value and the temperature value </w:t>
-      </w:r>
-      <w:r>
-        <w:t>of the room temperature at that moment. F</w:t>
-      </w:r>
-      <w:r>
-        <w:t xml:space="preserve">or </w:t>
-      </w:r>
-      <w:r>
-        <w:t>example,</w:t>
-      </w:r>
-      <w:r>
-        <w:t xml:space="preserve"> 10537</w:t>
-      </w:r>
-      <w:r>
-        <w:t xml:space="preserve"> ohm and 23.3-degree C.</w:t>
+          <w:rFonts w:cs="Times New Roman"/>
+        </w:rPr>
+      </w:pPr>
+      <w:r>
+        <w:t>Figure 3: MQTT digital potential meter.</w:t>
+      </w:r>
+    </w:p>
+    <w:p>
+      <w:r>
+        <w:lastRenderedPageBreak/>
+        <w:t>The programmed should print out the resistance value and the temperature value of the room temperature at that moment. For example, 10537 ohm and 23.3-degree C.</w:t>
       </w:r>
     </w:p>
     <w:p/>
@@ -983,7 +1366,6 @@
         <w:rPr>
           <w:noProof/>
         </w:rPr>
-        <w:lastRenderedPageBreak/>
         <w:drawing>
           <wp:inline distT="0" distB="0" distL="0" distR="0" wp14:anchorId="34AF0BA1" wp14:editId="380CA58D">
             <wp:extent cx="5389418" cy="3860689"/>
@@ -1002,7 +1384,7 @@
                     </pic:cNvPicPr>
                   </pic:nvPicPr>
                   <pic:blipFill>
-                    <a:blip r:embed="rId12">
+                    <a:blip r:embed="rId16">
                       <a:extLst>
                         <a:ext uri="{28A0092B-C50C-407E-A947-70E740481C1C}">
                           <a14:useLocalDpi xmlns:a14="http://schemas.microsoft.com/office/drawing/2010/main" val="0"/>
@@ -1040,26 +1422,14 @@
         <w:jc w:val="center"/>
       </w:pPr>
       <w:r>
-        <w:t xml:space="preserve">Figure </w:t>
-      </w:r>
-      <w:r>
-        <w:t>4</w:t>
-      </w:r>
-      <w:r>
-        <w:t>:</w:t>
-      </w:r>
-      <w:r>
-        <w:t xml:space="preserve"> </w:t>
-      </w:r>
-      <w:r>
-        <w:t>Resistance value and room temperature.</w:t>
+        <w:t>Figure 4: Resistance value and room temperature.</w:t>
       </w:r>
     </w:p>
     <w:p>
       <w:r>
         <w:t xml:space="preserve">The resistance value and corresponding temperature can be checked with the </w:t>
       </w:r>
-      <w:hyperlink w:history="1" r:id="rId13">
+      <w:hyperlink w:history="1" r:id="rId17">
         <w:r>
           <w:rPr>
             <w:rStyle w:val="Hyperlink"/>
@@ -1072,49 +1442,49 @@
     <w:p>
       <w:pPr>
         <w:rPr>
-          <w:b w:val="1"/>
-          <w:bCs w:val="1"/>
-        </w:rPr>
-      </w:pPr>
-      <w:r>
-        <w:rPr>
-          <w:b w:val="1"/>
-          <w:bCs w:val="1"/>
+          <w:b/>
+          <w:bCs/>
+        </w:rPr>
+      </w:pPr>
+      <w:r>
+        <w:rPr>
+          <w:b/>
+          <w:bCs/>
         </w:rPr>
         <w:t xml:space="preserve">Setup the </w:t>
       </w:r>
       <w:r>
         <w:rPr>
-          <w:b w:val="1"/>
-          <w:bCs w:val="1"/>
+          <w:b/>
+          <w:bCs/>
         </w:rPr>
         <w:t>WIFI</w:t>
       </w:r>
       <w:r>
         <w:rPr>
-          <w:b w:val="1"/>
-          <w:bCs w:val="1"/>
+          <w:b/>
+          <w:bCs/>
         </w:rPr>
         <w:t xml:space="preserve"> to connect </w:t>
       </w:r>
       <w:r>
         <w:rPr>
-          <w:b w:val="1"/>
-          <w:bCs w:val="1"/>
+          <w:b/>
+          <w:bCs/>
         </w:rPr>
         <w:t>the Pi to the internet</w:t>
       </w:r>
       <w:r>
         <w:rPr>
-          <w:b w:val="1"/>
-          <w:bCs w:val="1"/>
+          <w:b/>
+          <w:bCs/>
         </w:rPr>
         <w:t xml:space="preserve"> (figure 5,6)</w:t>
       </w:r>
       <w:r>
         <w:rPr>
-          <w:b w:val="1"/>
-          <w:bCs w:val="1"/>
+          <w:b/>
+          <w:bCs/>
         </w:rPr>
         <w:t xml:space="preserve">. </w:t>
       </w:r>
@@ -1124,7 +1494,7 @@
         <w:pStyle w:val="ListParagraph"/>
         <w:numPr>
           <w:ilvl w:val="0"/>
-          <w:numId w:val="4"/>
+          <w:numId w:val="5"/>
         </w:numPr>
       </w:pPr>
       <w:r>
@@ -1139,20 +1509,11 @@
         <w:pStyle w:val="ListParagraph"/>
         <w:numPr>
           <w:ilvl w:val="0"/>
-          <w:numId w:val="4"/>
+          <w:numId w:val="5"/>
         </w:numPr>
       </w:pPr>
       <w:r>
-        <w:t xml:space="preserve">Write down the </w:t>
-      </w:r>
-      <w:r>
-        <w:t>IP</w:t>
-      </w:r>
-      <w:r>
-        <w:t xml:space="preserve"> address of the Pi</w:t>
-      </w:r>
-      <w:r>
-        <w:t>.</w:t>
+        <w:t>Write down the IP address of the Pi.</w:t>
       </w:r>
     </w:p>
     <w:p>
@@ -1160,22 +1521,21 @@
         <w:pStyle w:val="ListParagraph"/>
         <w:numPr>
           <w:ilvl w:val="0"/>
-          <w:numId w:val="4"/>
+          <w:numId w:val="5"/>
         </w:numPr>
       </w:pPr>
       <w:r>
-        <w:t xml:space="preserve">Enter the </w:t>
-      </w:r>
-      <w:r>
-        <w:t>IP</w:t>
-      </w:r>
-      <w:r>
-        <w:t xml:space="preserve"> address with port 1880/ui into the web browser</w:t>
-      </w:r>
-      <w:r>
-        <w:t xml:space="preserve"> </w:t>
-      </w:r>
-      <w:hyperlink w:history="1" r:id="rId14">
+        <w:t>Enter the IP address with port 1880/</w:t>
+      </w:r>
+      <w:proofErr w:type="spellStart"/>
+      <w:r>
+        <w:t>ui</w:t>
+      </w:r>
+      <w:proofErr w:type="spellEnd"/>
+      <w:r>
+        <w:t xml:space="preserve"> into the web browser </w:t>
+      </w:r>
+      <w:hyperlink w:history="1" r:id="rId18">
         <w:r>
           <w:rPr>
             <w:rStyle w:val="Hyperlink"/>
@@ -1216,7 +1576,7 @@
                     </pic:cNvPicPr>
                   </pic:nvPicPr>
                   <pic:blipFill>
-                    <a:blip r:embed="rId15">
+                    <a:blip r:embed="rId19">
                       <a:extLst>
                         <a:ext uri="{28A0092B-C50C-407E-A947-70E740481C1C}">
                           <a14:useLocalDpi xmlns:a14="http://schemas.microsoft.com/office/drawing/2010/main" val="0"/>
@@ -1254,22 +1614,7 @@
         <w:jc w:val="center"/>
       </w:pPr>
       <w:r>
-        <w:t xml:space="preserve">Figure </w:t>
-      </w:r>
-      <w:r>
-        <w:t>5</w:t>
-      </w:r>
-      <w:r>
-        <w:t>:</w:t>
-      </w:r>
-      <w:r>
-        <w:t xml:space="preserve"> </w:t>
-      </w:r>
-      <w:r>
-        <w:t>Raspberry Pi IP address</w:t>
-      </w:r>
-      <w:r>
-        <w:t>.</w:t>
+        <w:t>Figure 5: Raspberry Pi IP address.</w:t>
       </w:r>
     </w:p>
     <w:p>
@@ -1323,7 +1668,7 @@
                     </pic:cNvPicPr>
                   </pic:nvPicPr>
                   <pic:blipFill>
-                    <a:blip r:embed="rId16" cstate="print">
+                    <a:blip r:embed="rId20" cstate="print">
                       <a:extLst>
                         <a:ext uri="{28A0092B-C50C-407E-A947-70E740481C1C}">
                           <a14:useLocalDpi xmlns:a14="http://schemas.microsoft.com/office/drawing/2010/main" val="0"/>
@@ -1361,63 +1706,41 @@
         <w:jc w:val="center"/>
       </w:pPr>
       <w:r>
-        <w:t xml:space="preserve">Figure </w:t>
-      </w:r>
-      <w:r>
-        <w:t>6</w:t>
-      </w:r>
-      <w:r>
-        <w:t>:</w:t>
-      </w:r>
-      <w:r>
+        <w:t>Figure 6: Temperature sensor display.</w:t>
+      </w:r>
+    </w:p>
+    <w:p/>
+    <w:p>
+      <w:r>
+        <w:lastRenderedPageBreak/>
+        <w:t>Users</w:t>
+      </w:r>
+      <w:r>
+        <w:t xml:space="preserve"> can also </w:t>
+      </w:r>
+      <w:r>
+        <w:t xml:space="preserve">use the MQTT client phone or window app using the info in figure 7 and subscribe to the </w:t>
+      </w:r>
+      <w:r>
+        <w:rPr>
+          <w:i/>
+          <w:iCs/>
+          <w:color w:val="4472C4" w:themeColor="accent1"/>
+        </w:rPr>
+        <w:t>FZ/Sensor</w:t>
+      </w:r>
+      <w:r>
+        <w:rPr>
+          <w:i/>
+          <w:iCs/>
+          <w:color w:val="4472C4" w:themeColor="accent1"/>
+        </w:rPr>
         <w:t xml:space="preserve"> </w:t>
       </w:r>
       <w:r>
-        <w:t>Temperature sensor display.</w:t>
-      </w:r>
-    </w:p>
-    <w:p/>
-    <w:p/>
-    <w:p>
-      <w:r>
-        <w:rPr/>
-        <w:t>Users</w:t>
-      </w:r>
-      <w:r>
-        <w:rPr/>
-        <w:t xml:space="preserve"> can also </w:t>
-      </w:r>
-      <w:r>
-        <w:rPr/>
-        <w:t xml:space="preserve">use the MQTT client phone or window app using the info in figure 7 and subscribe to the </w:t>
-      </w:r>
-      <w:r>
-        <w:rPr>
-          <w:i w:val="1"/>
-          <w:iCs w:val="1"/>
-          <w:color w:val="4472C4" w:themeColor="accent1" w:themeTint="FF" w:themeShade="FF"/>
-        </w:rPr>
-        <w:t>FZ/Sensor</w:t>
-      </w:r>
-      <w:r>
-        <w:rPr>
-          <w:i w:val="1"/>
-          <w:iCs w:val="1"/>
-          <w:color w:val="4472C4" w:themeColor="accent1" w:themeTint="FF" w:themeShade="FF"/>
-        </w:rPr>
-        <w:t xml:space="preserve"> </w:t>
-      </w:r>
-      <w:r>
-        <w:rPr/>
-        <w:t>to</w:t>
-      </w:r>
-      <w:r>
-        <w:rPr/>
-        <w:t>pic to see the room temperature.</w:t>
-      </w:r>
-    </w:p>
-    <w:p/>
-    <w:p/>
+        <w:t>topic to see the room temperature.</w:t>
+      </w:r>
+    </w:p>
     <w:p>
       <w:pPr>
         <w:jc w:val="center"/>
@@ -1444,7 +1767,7 @@
                     </pic:cNvPicPr>
                   </pic:nvPicPr>
                   <pic:blipFill>
-                    <a:blip r:embed="rId17">
+                    <a:blip r:embed="rId21">
                       <a:extLst>
                         <a:ext uri="{28A0092B-C50C-407E-A947-70E740481C1C}">
                           <a14:useLocalDpi xmlns:a14="http://schemas.microsoft.com/office/drawing/2010/main" val="0"/>
@@ -1482,47 +1805,24 @@
         <w:jc w:val="center"/>
       </w:pPr>
       <w:r>
-        <w:t xml:space="preserve">Figure </w:t>
-      </w:r>
-      <w:r>
-        <w:t>7</w:t>
-      </w:r>
-      <w:r>
-        <w:t>:</w:t>
-      </w:r>
-      <w:r>
-        <w:t xml:space="preserve"> </w:t>
-      </w:r>
-      <w:r>
-        <w:t>MQTT broker example</w:t>
-      </w:r>
-      <w:r>
-        <w:t>.</w:t>
-      </w:r>
-    </w:p>
-    <w:p>
-      <w:pPr>
-        <w:rPr>
-          <w:i/>
-          <w:iCs/>
-          <w:color w:val="44546A" w:themeColor="text2"/>
-          <w:sz w:val="18"/>
-          <w:szCs w:val="18"/>
-        </w:rPr>
-      </w:pPr>
-      <w:r>
-        <w:br w:type="page"/>
+        <w:t>Figure 7: MQTT broker example.</w:t>
       </w:r>
     </w:p>
     <w:p>
       <w:pPr>
         <w:pStyle w:val="Heading1"/>
-      </w:pPr>
-      <w:r>
-        <w:lastRenderedPageBreak/>
+        <w:rPr>
+          <w:rFonts w:asciiTheme="minorHAnsi" w:hAnsiTheme="minorHAnsi"/>
+        </w:rPr>
+      </w:pPr>
+      <w:r>
+        <w:rPr>
+          <w:rFonts w:asciiTheme="minorHAnsi" w:hAnsiTheme="minorHAnsi"/>
+        </w:rPr>
         <w:t>Control digital potential meter.</w:t>
       </w:r>
     </w:p>
+    <w:p/>
     <w:p>
       <w:r>
         <w:t>Component’s list:</w:t>
@@ -1533,7 +1833,7 @@
         <w:pStyle w:val="ListParagraph"/>
         <w:numPr>
           <w:ilvl w:val="0"/>
-          <w:numId w:val="5"/>
+          <w:numId w:val="6"/>
         </w:numPr>
       </w:pPr>
       <w:r>
@@ -1545,7 +1845,7 @@
         <w:pStyle w:val="ListParagraph"/>
         <w:numPr>
           <w:ilvl w:val="0"/>
-          <w:numId w:val="5"/>
+          <w:numId w:val="6"/>
         </w:numPr>
       </w:pPr>
       <w:r>
@@ -1561,64 +1861,47 @@
       </w:r>
       <w:r>
         <w:rPr>
-          <w:rFonts w:ascii="Times New Roman" w:hAnsi="Times New Roman" w:cs="Times New Roman"/>
-        </w:rPr>
-        <w:t>r</w:t>
-      </w:r>
-      <w:r>
-        <w:rPr>
-          <w:rFonts w:ascii="Times New Roman" w:hAnsi="Times New Roman" w:cs="Times New Roman"/>
-        </w:rPr>
-        <w:t xml:space="preserve">ead </w:t>
-      </w:r>
-      <w:hyperlink w:history="1" r:id="rId18">
+          <w:rFonts w:cs="Times New Roman"/>
+        </w:rPr>
+        <w:t xml:space="preserve">read </w:t>
+      </w:r>
+      <w:hyperlink w:history="1" r:id="rId22">
         <w:r>
           <w:rPr>
             <w:rStyle w:val="Hyperlink"/>
-            <w:rFonts w:ascii="Times New Roman" w:hAnsi="Times New Roman" w:cs="Times New Roman"/>
+            <w:rFonts w:cs="Times New Roman"/>
           </w:rPr>
-          <w:t>Getting start with a</w:t>
+          <w:t xml:space="preserve">Getting start with </w:t>
         </w:r>
+        <w:proofErr w:type="spellStart"/>
         <w:r>
           <w:rPr>
             <w:rStyle w:val="Hyperlink"/>
-            <w:rFonts w:ascii="Times New Roman" w:hAnsi="Times New Roman" w:cs="Times New Roman"/>
+            <w:rFonts w:cs="Times New Roman"/>
           </w:rPr>
-          <w:t>r</w:t>
+          <w:t>arduino</w:t>
         </w:r>
+        <w:proofErr w:type="spellEnd"/>
         <w:r>
           <w:rPr>
             <w:rStyle w:val="Hyperlink"/>
-            <w:rFonts w:ascii="Times New Roman" w:hAnsi="Times New Roman" w:cs="Times New Roman"/>
+            <w:rFonts w:cs="Times New Roman"/>
           </w:rPr>
-          <w:t>duino IOT33</w:t>
+          <w:t xml:space="preserve"> IOT33</w:t>
         </w:r>
       </w:hyperlink>
       <w:r>
         <w:rPr>
-          <w:rFonts w:ascii="Times New Roman" w:hAnsi="Times New Roman" w:cs="Times New Roman"/>
-        </w:rPr>
-        <w:t xml:space="preserve"> to see how to install the </w:t>
-      </w:r>
-      <w:r>
-        <w:rPr>
-          <w:rFonts w:ascii="Times New Roman" w:hAnsi="Times New Roman" w:cs="Times New Roman"/>
-        </w:rPr>
-        <w:t xml:space="preserve">supported </w:t>
-      </w:r>
-      <w:r>
-        <w:rPr>
-          <w:rFonts w:ascii="Times New Roman" w:hAnsi="Times New Roman" w:cs="Times New Roman"/>
-        </w:rPr>
-        <w:t>libraries.</w:t>
-      </w:r>
-    </w:p>
-    <w:p/>
+          <w:rFonts w:cs="Times New Roman"/>
+        </w:rPr>
+        <w:t xml:space="preserve"> to see how to install the supported libraries.</w:t>
+      </w:r>
+    </w:p>
     <w:p>
       <w:pPr>
         <w:spacing w:line="276" w:lineRule="auto"/>
         <w:rPr>
-          <w:rFonts w:ascii="Times New Roman" w:hAnsi="Times New Roman" w:cs="Times New Roman"/>
+          <w:rFonts w:cs="Times New Roman"/>
         </w:rPr>
       </w:pPr>
     </w:p>
@@ -1626,7 +1909,7 @@
       <w:pPr>
         <w:spacing w:line="276" w:lineRule="auto"/>
         <w:rPr>
-          <w:rFonts w:ascii="Times New Roman" w:hAnsi="Times New Roman" w:cs="Times New Roman"/>
+          <w:rFonts w:cs="Times New Roman"/>
         </w:rPr>
       </w:pPr>
     </w:p>
@@ -1635,12 +1918,12 @@
         <w:spacing w:line="276" w:lineRule="auto"/>
         <w:jc w:val="center"/>
         <w:rPr>
-          <w:rFonts w:ascii="Times New Roman" w:hAnsi="Times New Roman" w:cs="Times New Roman"/>
-        </w:rPr>
-      </w:pPr>
-      <w:r>
-        <w:rPr>
-          <w:rFonts w:ascii="Times New Roman" w:hAnsi="Times New Roman" w:cs="Times New Roman"/>
+          <w:rFonts w:cs="Times New Roman"/>
+        </w:rPr>
+      </w:pPr>
+      <w:r>
+        <w:rPr>
+          <w:rFonts w:cs="Times New Roman"/>
           <w:noProof/>
         </w:rPr>
         <w:drawing>
@@ -1659,7 +1942,7 @@
                     <pic:cNvPicPr/>
                   </pic:nvPicPr>
                   <pic:blipFill>
-                    <a:blip r:embed="rId19">
+                    <a:blip r:embed="rId23">
                       <a:extLst>
                         <a:ext uri="{28A0092B-C50C-407E-A947-70E740481C1C}">
                           <a14:useLocalDpi xmlns:a14="http://schemas.microsoft.com/office/drawing/2010/main" val="0"/>
@@ -1705,143 +1988,113 @@
         <w:t xml:space="preserve"> </w:t>
       </w:r>
       <w:r>
-        <w:t>System overview control digital potential meters using Arduino IOT33</w:t>
-      </w:r>
-      <w:r>
-        <w:t>.</w:t>
+        <w:t>System overview control digital potential meters using Arduino IOT33.</w:t>
       </w:r>
       <w:bookmarkEnd w:id="3"/>
+    </w:p>
+    <w:p>
+      <w:pPr>
+        <w:spacing w:line="276" w:lineRule="auto"/>
+        <w:rPr>
+          <w:rFonts w:cs="Times New Roman"/>
+        </w:rPr>
+      </w:pPr>
+      <w:r>
+        <w:rPr>
+          <w:rFonts w:cs="Times New Roman"/>
+        </w:rPr>
+        <w:lastRenderedPageBreak/>
+        <w:t xml:space="preserve">The concept is using </w:t>
+      </w:r>
+      <w:r>
+        <w:rPr>
+          <w:rFonts w:cs="Times New Roman"/>
+        </w:rPr>
+        <w:t>raspberry pi for reading the NTC sensors and</w:t>
+      </w:r>
+      <w:r>
+        <w:rPr>
+          <w:rFonts w:cs="Times New Roman"/>
+        </w:rPr>
+        <w:t xml:space="preserve"> </w:t>
+      </w:r>
+      <w:r>
+        <w:rPr>
+          <w:rFonts w:cs="Times New Roman"/>
+        </w:rPr>
+        <w:t>publishing</w:t>
+      </w:r>
+      <w:r>
+        <w:rPr>
+          <w:rFonts w:cs="Times New Roman"/>
+        </w:rPr>
+        <w:t xml:space="preserve"> the temperature value through MQTT messages. The Arduino IOT33 will subscribe to the same topic and </w:t>
+      </w:r>
+      <w:r>
+        <w:rPr>
+          <w:rFonts w:cs="Times New Roman"/>
+        </w:rPr>
+        <w:t>receive</w:t>
+      </w:r>
+      <w:r>
+        <w:rPr>
+          <w:rFonts w:cs="Times New Roman"/>
+        </w:rPr>
+        <w:t xml:space="preserve"> the measured value, after that it will control the NTC simulator (</w:t>
+      </w:r>
+      <w:r>
+        <w:rPr>
+          <w:rFonts w:cs="Times New Roman"/>
+          <w:i/>
+          <w:iCs/>
+          <w:color w:val="4472C4" w:themeColor="accent1"/>
+        </w:rPr>
+        <w:t>MCP41/42xx</w:t>
+      </w:r>
+      <w:r>
+        <w:rPr>
+          <w:rFonts w:cs="Times New Roman"/>
+        </w:rPr>
+        <w:t xml:space="preserve">) chip to provide the same resistance value as the NTC at that moment. The system overview shows in figure </w:t>
+      </w:r>
+      <w:r>
+        <w:rPr>
+          <w:rFonts w:cs="Times New Roman"/>
+        </w:rPr>
+        <w:t>8</w:t>
+      </w:r>
+      <w:r>
+        <w:rPr>
+          <w:rFonts w:cs="Times New Roman"/>
+        </w:rPr>
+        <w:t xml:space="preserve"> and figure </w:t>
+      </w:r>
+      <w:r>
+        <w:rPr>
+          <w:rFonts w:cs="Times New Roman"/>
+        </w:rPr>
+        <w:t>9</w:t>
+      </w:r>
+      <w:r>
+        <w:rPr>
+          <w:rFonts w:cs="Times New Roman"/>
+        </w:rPr>
+        <w:t xml:space="preserve"> shows the connection between Arduino IOT33 with MCP41xxx/42xxx chip. The output value is connected to the NTC terminal on heat pump PCB. </w:t>
+      </w:r>
     </w:p>
     <w:p>
       <w:pPr>
         <w:spacing w:line="276" w:lineRule="auto"/>
         <w:jc w:val="center"/>
         <w:rPr>
-          <w:rFonts w:ascii="Times New Roman" w:hAnsi="Times New Roman" w:cs="Times New Roman"/>
-        </w:rPr>
-      </w:pPr>
-      <w:r>
-        <w:rPr>
-          <w:rFonts w:ascii="Times New Roman" w:hAnsi="Times New Roman" w:cs="Times New Roman"/>
-        </w:rPr>
-        <w:t>.</w:t>
-      </w:r>
-    </w:p>
-    <w:p>
-      <w:pPr>
-        <w:spacing w:line="276" w:lineRule="auto"/>
-        <w:rPr>
-          <w:rFonts w:ascii="Times New Roman" w:hAnsi="Times New Roman" w:cs="Times New Roman"/>
-        </w:rPr>
-      </w:pPr>
-      <w:r>
-        <w:rPr>
-          <w:rFonts w:ascii="Times New Roman" w:hAnsi="Times New Roman" w:cs="Times New Roman"/>
-        </w:rPr>
-        <w:t xml:space="preserve">The concept is using </w:t>
-      </w:r>
-      <w:r>
-        <w:rPr>
-          <w:rFonts w:ascii="Times New Roman" w:hAnsi="Times New Roman" w:cs="Times New Roman"/>
-        </w:rPr>
-        <w:t>raspberry pi for reading the NTC sensors and</w:t>
-      </w:r>
-      <w:r>
-        <w:rPr>
-          <w:rFonts w:ascii="Times New Roman" w:hAnsi="Times New Roman" w:cs="Times New Roman"/>
-        </w:rPr>
-        <w:t xml:space="preserve"> </w:t>
-      </w:r>
-      <w:r>
-        <w:rPr>
-          <w:rFonts w:ascii="Times New Roman" w:hAnsi="Times New Roman" w:cs="Times New Roman"/>
-        </w:rPr>
-        <w:t>publishing</w:t>
-      </w:r>
-      <w:r>
-        <w:rPr>
-          <w:rFonts w:ascii="Times New Roman" w:hAnsi="Times New Roman" w:cs="Times New Roman"/>
-        </w:rPr>
-        <w:t xml:space="preserve"> the temperature value through MQTT messages. The Arduino IOT33 will subscribe to the same topic and </w:t>
-      </w:r>
-      <w:r>
-        <w:rPr>
-          <w:rFonts w:ascii="Times New Roman" w:hAnsi="Times New Roman" w:cs="Times New Roman"/>
-        </w:rPr>
-        <w:t>receive</w:t>
-      </w:r>
-      <w:r>
-        <w:rPr>
-          <w:rFonts w:ascii="Times New Roman" w:hAnsi="Times New Roman" w:cs="Times New Roman"/>
-        </w:rPr>
-        <w:t xml:space="preserve"> the measured value, after that it will control the NTC simulator (</w:t>
-      </w:r>
-      <w:r>
-        <w:rPr>
-          <w:rFonts w:ascii="Times New Roman" w:hAnsi="Times New Roman" w:cs="Times New Roman"/>
-          <w:i w:val="1"/>
-          <w:iCs w:val="1"/>
-          <w:color w:val="4472C4" w:themeColor="accent1" w:themeTint="FF" w:themeShade="FF"/>
-        </w:rPr>
-        <w:t>MCP41/42xx</w:t>
-      </w:r>
-      <w:r>
-        <w:rPr>
-          <w:rFonts w:ascii="Times New Roman" w:hAnsi="Times New Roman" w:cs="Times New Roman"/>
-        </w:rPr>
-        <w:t xml:space="preserve">) chip to </w:t>
-      </w:r>
-      <w:r>
-        <w:rPr>
-          <w:rFonts w:ascii="Times New Roman" w:hAnsi="Times New Roman" w:cs="Times New Roman"/>
-        </w:rPr>
-        <w:t>provide</w:t>
-      </w:r>
-      <w:r>
-        <w:rPr>
-          <w:rFonts w:ascii="Times New Roman" w:hAnsi="Times New Roman" w:cs="Times New Roman"/>
-        </w:rPr>
-        <w:t xml:space="preserve"> the same resistance value as the NTC at that moment. The system overview shows in figure </w:t>
-      </w:r>
-      <w:r>
-        <w:rPr>
-          <w:rFonts w:ascii="Times New Roman" w:hAnsi="Times New Roman" w:cs="Times New Roman"/>
-        </w:rPr>
-        <w:t>8</w:t>
-      </w:r>
-      <w:r>
-        <w:rPr>
-          <w:rFonts w:ascii="Times New Roman" w:hAnsi="Times New Roman" w:cs="Times New Roman"/>
-        </w:rPr>
-        <w:t xml:space="preserve"> and figure </w:t>
-      </w:r>
-      <w:r>
-        <w:rPr>
-          <w:rFonts w:ascii="Times New Roman" w:hAnsi="Times New Roman" w:cs="Times New Roman"/>
-        </w:rPr>
-        <w:t>9</w:t>
-      </w:r>
-      <w:r>
-        <w:rPr>
-          <w:rFonts w:ascii="Times New Roman" w:hAnsi="Times New Roman" w:cs="Times New Roman"/>
-        </w:rPr>
-        <w:t xml:space="preserve"> shows the connection between Arduino IOT33 with MCP41xxx/42xxx chip. The output value is connected to the NTC terminal on heat pump PCB. </w:t>
-      </w:r>
-    </w:p>
-    <w:p>
-      <w:pPr>
-        <w:spacing w:line="276" w:lineRule="auto"/>
-        <w:jc w:val="center"/>
-        <w:rPr>
-          <w:rFonts w:ascii="Times New Roman" w:hAnsi="Times New Roman" w:cs="Times New Roman"/>
-        </w:rPr>
-      </w:pPr>
-      <w:r>
-        <w:rPr>
-          <w:rFonts w:ascii="Times New Roman" w:hAnsi="Times New Roman" w:cs="Times New Roman"/>
+          <w:rFonts w:cs="Times New Roman"/>
+        </w:rPr>
+      </w:pPr>
+      <w:r>
+        <w:rPr>
+          <w:rFonts w:cs="Times New Roman"/>
           <w:noProof/>
         </w:rPr>
-        <w:lastRenderedPageBreak/>
         <mc:AlternateContent>
           <mc:Choice Requires="wpg">
             <w:drawing>
@@ -1878,7 +2131,7 @@
                           </pic:cNvPicPr>
                         </pic:nvPicPr>
                         <pic:blipFill>
-                          <a:blip r:embed="rId20">
+                          <a:blip r:embed="rId24">
                             <a:extLst>
                               <a:ext uri="{28A0092B-C50C-407E-A947-70E740481C1C}">
                                 <a14:useLocalDpi xmlns:a14="http://schemas.microsoft.com/office/drawing/2010/main" val="0"/>
@@ -1912,7 +2165,7 @@
                           </pic:cNvPicPr>
                         </pic:nvPicPr>
                         <pic:blipFill>
-                          <a:blip r:embed="rId21">
+                          <a:blip r:embed="rId25">
                             <a:extLst>
                               <a:ext uri="{28A0092B-C50C-407E-A947-70E740481C1C}">
                                 <a14:useLocalDpi xmlns:a14="http://schemas.microsoft.com/office/drawing/2010/main" val="0"/>
@@ -1939,14 +2192,14 @@
               </wp:anchor>
             </w:drawing>
           </mc:Choice>
-          <mc:Fallback>
+          <mc:Fallback xmlns:a="http://schemas.openxmlformats.org/drawingml/2006/main" xmlns:pic="http://schemas.openxmlformats.org/drawingml/2006/picture" xmlns:a14="http://schemas.microsoft.com/office/drawing/2010/main">
             <w:pict>
               <v:group id="Group 16" style="position:absolute;margin-left:6.55pt;margin-top:0;width:511.6pt;height:160.15pt;z-index:251659264" coordsize="64976,20339" o:spid="_x0000_s1026" w14:anchorId="28DA0835" o:gfxdata="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">
                 <v:shape id="Picture 10" style="position:absolute;left:38515;width:26461;height:19323;visibility:visible;mso-wrap-style:square" o:spid="_x0000_s1027" type="#_x0000_t75" o:gfxdata="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">
-                  <v:imagedata o:title="" r:id="rId22"/>
+                  <v:imagedata o:title="" r:id="rId26"/>
                 </v:shape>
                 <v:shape id="Picture 1156573956" style="position:absolute;width:39331;height:20339;visibility:visible;mso-wrap-style:square" alt="Diagram, schematic&#10;&#10;Description automatically generated" o:spid="_x0000_s1028" type="#_x0000_t75" o:gfxdata="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">
-                  <v:imagedata o:title="Diagram, schematic&#10;&#10;Description automatically generated" r:id="rId23"/>
+                  <v:imagedata o:title="Diagram, schematic&#10;&#10;Description automatically generated" r:id="rId27"/>
                 </v:shape>
                 <w10:wrap type="square"/>
               </v:group>
@@ -1956,7 +2209,7 @@
       </w:r>
       <w:r>
         <w:rPr>
-          <w:rFonts w:ascii="Times New Roman" w:hAnsi="Times New Roman" w:cs="Times New Roman"/>
+          <w:rFonts w:cs="Times New Roman"/>
           <w:noProof/>
         </w:rPr>
         <mc:AlternateContent>
@@ -2205,7 +2458,7 @@
               </wp:anchor>
             </w:drawing>
           </mc:Choice>
-          <mc:Fallback>
+          <mc:Fallback xmlns:a="http://schemas.openxmlformats.org/drawingml/2006/main" xmlns:pic="http://schemas.openxmlformats.org/drawingml/2006/picture" xmlns:a14="http://schemas.microsoft.com/office/drawing/2010/main">
             <w:pict>
               <v:group id="Group 1156573981" style="position:absolute;left:0;text-align:left;margin-left:217.35pt;margin-top:76.6pt;width:43.6pt;height:38pt;z-index:251657216;mso-position-horizontal-relative:margin;mso-width-relative:margin;mso-height-relative:margin" coordsize="5535,5670" o:spid="_x0000_s1026" w14:anchorId="0FAA95B6" o:gfxdata="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">
                 <v:group id="Group 1156573952" style="position:absolute;width:2765;height:5670" coordsize="2677,6122" coordorigin="-25,30" o:spid="_x0000_s1027" o:gfxdata="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">
@@ -2302,6 +2555,7 @@
       <w:r>
         <w:t xml:space="preserve">The </w:t>
       </w:r>
+      <w:proofErr w:type="spellStart"/>
       <w:r>
         <w:rPr>
           <w:i/>
@@ -2310,6 +2564,7 @@
         </w:rPr>
         <w:t>MCPxx</w:t>
       </w:r>
+      <w:proofErr w:type="spellEnd"/>
       <w:r>
         <w:rPr>
           <w:color w:val="4472C4" w:themeColor="accent1"/>
@@ -2325,29 +2580,15 @@
           <w:iCs/>
           <w:color w:val="4472C4" w:themeColor="accent1"/>
         </w:rPr>
-        <w:t>RHEOSTAT mode</w:t>
-      </w:r>
-      <w:r>
-        <w:rPr>
-          <w:i/>
-          <w:iCs/>
-          <w:color w:val="4472C4" w:themeColor="accent1"/>
-        </w:rPr>
-        <w:t xml:space="preserve"> on </w:t>
+        <w:t xml:space="preserve">RHEOSTAT mode on </w:t>
       </w:r>
       <w:r>
         <w:rPr>
           <w:rFonts w:cstheme="minorHAnsi"/>
         </w:rPr>
-        <w:t>p</w:t>
-      </w:r>
-      <w:r>
-        <w:rPr>
-          <w:rFonts w:cstheme="minorHAnsi"/>
-        </w:rPr>
-        <w:t xml:space="preserve">age 14 </w:t>
-      </w:r>
-      <w:hyperlink w:history="1" r:id="rId24">
+        <w:t xml:space="preserve">page 14 </w:t>
+      </w:r>
+      <w:hyperlink w:history="1" r:id="rId28">
         <w:r>
           <w:rPr>
             <w:rStyle w:val="Hyperlink"/>
@@ -2388,7 +2629,7 @@
                     </pic:cNvPicPr>
                   </pic:nvPicPr>
                   <pic:blipFill>
-                    <a:blip r:embed="rId25">
+                    <a:blip r:embed="rId29">
                       <a:extLst>
                         <a:ext uri="{28A0092B-C50C-407E-A947-70E740481C1C}">
                           <a14:useLocalDpi xmlns:a14="http://schemas.microsoft.com/office/drawing/2010/main" val="0"/>
@@ -2426,56 +2667,34 @@
         <w:jc w:val="center"/>
       </w:pPr>
       <w:r>
-        <w:t xml:space="preserve">Figure </w:t>
-      </w:r>
-      <w:r>
-        <w:t>10</w:t>
-      </w:r>
-      <w:r>
-        <w:t xml:space="preserve">: </w:t>
-      </w:r>
-      <w:r>
-        <w:t>MCP41/42xx</w:t>
-      </w:r>
-      <w:r>
-        <w:t xml:space="preserve"> RHEOSTAT Mode</w:t>
-      </w:r>
-      <w:r>
-        <w:t>.</w:t>
-      </w:r>
-    </w:p>
-    <w:p/>
-    <w:p/>
-    <w:p/>
-    <w:p>
-      <w:pPr>
-        <w:rPr>
-          <w:rFonts w:cstheme="minorHAnsi"/>
-        </w:rPr>
-      </w:pPr>
-    </w:p>
-    <w:p>
-      <w:r>
-        <w:rPr/>
+        <w:t>Figure 10: MCP41/42xx RHEOSTAT Mode.</w:t>
+      </w:r>
+    </w:p>
+    <w:p>
+      <w:pPr>
+        <w:pStyle w:val="ListParagraph"/>
+        <w:numPr>
+          <w:ilvl w:val="0"/>
+          <w:numId w:val="8"/>
+        </w:numPr>
+      </w:pPr>
+      <w:r>
+        <w:lastRenderedPageBreak/>
         <w:t xml:space="preserve">Download code from </w:t>
       </w:r>
       <w:r>
-        <w:rPr/>
         <w:t>GitHub</w:t>
       </w:r>
       <w:r>
-        <w:rPr/>
         <w:t xml:space="preserve"> link</w:t>
       </w:r>
       <w:r>
-        <w:rPr/>
         <w:t>:</w:t>
       </w:r>
       <w:r>
-        <w:rPr/>
         <w:t xml:space="preserve"> </w:t>
       </w:r>
-      <w:hyperlink r:id="Rd1c933622ad84be2">
+      <w:hyperlink r:id="rId30">
         <w:r>
           <w:rPr>
             <w:rStyle w:val="Hyperlink"/>
@@ -2485,20 +2704,129 @@
       </w:hyperlink>
     </w:p>
     <w:p>
-      <w:r>
-        <w:rPr/>
-        <w:t xml:space="preserve">Flash the code to </w:t>
-      </w:r>
-      <w:r>
-        <w:rPr/>
-        <w:t>Arduino</w:t>
-      </w:r>
-      <w:r>
-        <w:rPr/>
-        <w:t xml:space="preserve"> IOT33 controller</w:t>
-      </w:r>
-    </w:p>
-    <w:p>
+      <w:pPr>
+        <w:pStyle w:val="ListParagraph"/>
+        <w:numPr>
+          <w:ilvl w:val="0"/>
+          <w:numId w:val="8"/>
+        </w:numPr>
+      </w:pPr>
+      <w:r>
+        <w:t xml:space="preserve">Open </w:t>
+      </w:r>
+      <w:proofErr w:type="spellStart"/>
+      <w:r>
+        <w:t>arduino_secrets.h</w:t>
+      </w:r>
+      <w:proofErr w:type="spellEnd"/>
+      <w:r>
+        <w:t xml:space="preserve"> tab and filled in username and </w:t>
+      </w:r>
+      <w:r>
+        <w:t>WIFI</w:t>
+      </w:r>
+      <w:r>
+        <w:t xml:space="preserve"> password.</w:t>
+      </w:r>
+    </w:p>
+    <w:p/>
+    <w:p>
+      <w:pPr>
+        <w:jc w:val="center"/>
+      </w:pPr>
+      <w:r>
+        <w:rPr>
+          <w:noProof/>
+        </w:rPr>
+        <w:drawing>
+          <wp:inline distT="0" distB="0" distL="0" distR="0" wp14:anchorId="7BDFCBBD" wp14:editId="65E838CC">
+            <wp:extent cx="5791200" cy="2702560"/>
+            <wp:effectExtent l="0" t="0" r="0" b="0"/>
+            <wp:docPr id="1263184858" name="Picture 1263184858"/>
+            <wp:cNvGraphicFramePr>
+              <a:graphicFrameLocks xmlns:a="http://schemas.openxmlformats.org/drawingml/2006/main" noChangeAspect="1"/>
+            </wp:cNvGraphicFramePr>
+            <a:graphic xmlns:a="http://schemas.openxmlformats.org/drawingml/2006/main">
+              <a:graphicData uri="http://schemas.openxmlformats.org/drawingml/2006/picture">
+                <pic:pic xmlns:pic="http://schemas.openxmlformats.org/drawingml/2006/picture">
+                  <pic:nvPicPr>
+                    <pic:cNvPr id="0" name=""/>
+                    <pic:cNvPicPr/>
+                  </pic:nvPicPr>
+                  <pic:blipFill>
+                    <a:blip r:embed="rId31">
+                      <a:extLst>
+                        <a:ext uri="{28A0092B-C50C-407E-A947-70E740481C1C}">
+                          <a14:useLocalDpi xmlns:a14="http://schemas.microsoft.com/office/drawing/2010/main" val="0"/>
+                        </a:ext>
+                      </a:extLst>
+                    </a:blip>
+                    <a:stretch>
+                      <a:fillRect/>
+                    </a:stretch>
+                  </pic:blipFill>
+                  <pic:spPr>
+                    <a:xfrm>
+                      <a:off x="0" y="0"/>
+                      <a:ext cx="5791200" cy="2702560"/>
+                    </a:xfrm>
+                    <a:prstGeom prst="rect">
+                      <a:avLst/>
+                    </a:prstGeom>
+                  </pic:spPr>
+                </pic:pic>
+              </a:graphicData>
+            </a:graphic>
+          </wp:inline>
+        </w:drawing>
+      </w:r>
+    </w:p>
+    <w:p>
+      <w:pPr>
+        <w:pStyle w:val="Caption"/>
+        <w:jc w:val="center"/>
+      </w:pPr>
+      <w:r>
+        <w:t xml:space="preserve">Figure 11: </w:t>
+      </w:r>
+      <w:r>
+        <w:t>use</w:t>
+      </w:r>
+      <w:r>
+        <w:t>r</w:t>
+      </w:r>
+      <w:r>
+        <w:t>name and passwords</w:t>
+      </w:r>
+      <w:r>
+        <w:t>.</w:t>
+      </w:r>
+    </w:p>
+    <w:p>
+      <w:pPr>
+        <w:jc w:val="center"/>
+      </w:pPr>
+    </w:p>
+    <w:p>
+      <w:pPr>
+        <w:pStyle w:val="ListParagraph"/>
+        <w:numPr>
+          <w:ilvl w:val="0"/>
+          <w:numId w:val="9"/>
+        </w:numPr>
+      </w:pPr>
+      <w:r>
+        <w:t>Flash the code to Arduino IOT33 controller.</w:t>
+      </w:r>
+    </w:p>
+    <w:p>
+      <w:pPr>
+        <w:pStyle w:val="ListParagraph"/>
+        <w:numPr>
+          <w:ilvl w:val="0"/>
+          <w:numId w:val="9"/>
+        </w:numPr>
+      </w:pPr>
       <w:r>
         <w:t>Open the serial monitor of Arduino studio.</w:t>
       </w:r>
@@ -2526,7 +2854,7 @@
                     </pic:cNvPicPr>
                   </pic:nvPicPr>
                   <pic:blipFill>
-                    <a:blip r:embed="rId27" cstate="print">
+                    <a:blip r:embed="rId32" cstate="print">
                       <a:extLst>
                         <a:ext uri="{28A0092B-C50C-407E-A947-70E740481C1C}">
                           <a14:useLocalDpi xmlns:a14="http://schemas.microsoft.com/office/drawing/2010/main" val="0"/>
@@ -2559,14 +2887,6 @@
       </w:r>
     </w:p>
     <w:p>
-      <w:r>
-        <w:t xml:space="preserve">It should print out the resistance value, the wiper position and the temperature corresponding with </w:t>
-      </w:r>
-      <w:r>
-        <w:t>the resistance value.</w:t>
-      </w:r>
-    </w:p>
-    <w:p>
       <w:pPr>
         <w:pStyle w:val="Caption"/>
         <w:jc w:val="center"/>
@@ -2575,23 +2895,31 @@
         <w:t>Figure 1</w:t>
       </w:r>
       <w:r>
-        <w:t>1</w:t>
-      </w:r>
-      <w:r>
-        <w:t xml:space="preserve">: </w:t>
-      </w:r>
-      <w:r>
-        <w:t>Open Serial Monitor</w:t>
+        <w:t>2</w:t>
+      </w:r>
+      <w:r>
+        <w:t>: Open Serial Monitor.</w:t>
+      </w:r>
+    </w:p>
+    <w:p/>
+    <w:p>
+      <w:r>
+        <w:t>It should print out the resistance value, the wiper position and the temperature corresponding with the resistance value</w:t>
+      </w:r>
+      <w:r>
+        <w:t xml:space="preserve"> as figure 13</w:t>
       </w:r>
       <w:r>
         <w:t>.</w:t>
       </w:r>
     </w:p>
+    <w:p/>
     <w:p>
       <w:r>
         <w:rPr>
           <w:noProof/>
         </w:rPr>
+        <w:lastRenderedPageBreak/>
         <w:drawing>
           <wp:inline distT="0" distB="0" distL="0" distR="0" wp14:anchorId="0D73D1D9" wp14:editId="26544E37">
             <wp:extent cx="5664148" cy="2839038"/>
@@ -2610,7 +2938,7 @@
                     </pic:cNvPicPr>
                   </pic:nvPicPr>
                   <pic:blipFill>
-                    <a:blip r:embed="rId28">
+                    <a:blip r:embed="rId33">
                       <a:extLst>
                         <a:ext uri="{28A0092B-C50C-407E-A947-70E740481C1C}">
                           <a14:useLocalDpi xmlns:a14="http://schemas.microsoft.com/office/drawing/2010/main" val="0"/>
@@ -2648,22 +2976,35 @@
         <w:jc w:val="center"/>
       </w:pPr>
       <w:r>
-        <w:t xml:space="preserve">Figure 11: </w:t>
-      </w:r>
-      <w:r>
-        <w:t>Serial Monitor display</w:t>
-      </w:r>
-      <w:r>
-        <w:t>.</w:t>
+        <w:t>Figure 1</w:t>
+      </w:r>
+      <w:r>
+        <w:t>3</w:t>
+      </w:r>
+      <w:r>
+        <w:t>: Serial Monitor display.</w:t>
       </w:r>
     </w:p>
     <w:p/>
-    <w:p/>
-    <w:p/>
-    <w:p>
-      <w:r>
-        <w:lastRenderedPageBreak/>
-        <w:t xml:space="preserve">The output PBx and PAx </w:t>
+    <w:p>
+      <w:r>
+        <w:t xml:space="preserve">The output </w:t>
+      </w:r>
+      <w:proofErr w:type="spellStart"/>
+      <w:r>
+        <w:t>PBx</w:t>
+      </w:r>
+      <w:proofErr w:type="spellEnd"/>
+      <w:r>
+        <w:t xml:space="preserve"> and </w:t>
+      </w:r>
+      <w:proofErr w:type="spellStart"/>
+      <w:r>
+        <w:t>PAx</w:t>
+      </w:r>
+      <w:proofErr w:type="spellEnd"/>
+      <w:r>
+        <w:t xml:space="preserve"> </w:t>
       </w:r>
       <w:r>
         <w:t xml:space="preserve">(figure 9) </w:t>
@@ -2729,7 +3070,7 @@
                           </pic:cNvPicPr>
                         </pic:nvPicPr>
                         <pic:blipFill>
-                          <a:blip r:embed="rId29" cstate="print">
+                          <a:blip r:embed="rId34" cstate="print">
                             <a:extLst>
                               <a:ext uri="{28A0092B-C50C-407E-A947-70E740481C1C}">
                                 <a14:useLocalDpi xmlns:a14="http://schemas.microsoft.com/office/drawing/2010/main" val="0"/>
@@ -2763,7 +3104,7 @@
                           </pic:cNvPicPr>
                         </pic:nvPicPr>
                         <pic:blipFill>
-                          <a:blip r:embed="rId30" cstate="print">
+                          <a:blip r:embed="rId35" cstate="print">
                             <a:extLst>
                               <a:ext uri="{28A0092B-C50C-407E-A947-70E740481C1C}">
                                 <a14:useLocalDpi xmlns:a14="http://schemas.microsoft.com/office/drawing/2010/main" val="0"/>
@@ -2801,14 +3142,14 @@
               </wp:anchor>
             </w:drawing>
           </mc:Choice>
-          <mc:Fallback>
+          <mc:Fallback xmlns:a="http://schemas.openxmlformats.org/drawingml/2006/main" xmlns:pic="http://schemas.openxmlformats.org/drawingml/2006/picture" xmlns:a14="http://schemas.microsoft.com/office/drawing/2010/main">
             <w:pict>
               <v:group id="Group 17" style="position:absolute;margin-left:21.8pt;margin-top:9.8pt;width:414.5pt;height:201.8pt;z-index:-251654144;mso-width-relative:margin;mso-height-relative:margin" coordsize="48004,23012" coordorigin="2210,2786" o:spid="_x0000_s1026" w14:anchorId="2A954DDF" o:gfxdata="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">
                 <v:shape id="Picture 12" style="position:absolute;left:30200;top:5663;width:22892;height:17138;rotation:90;visibility:visible;mso-wrap-style:square" o:spid="_x0000_s1027" type="#_x0000_t75" o:gfxdata="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">
-                  <v:imagedata o:title="" r:id="rId31"/>
+                  <v:imagedata o:title="" r:id="rId36"/>
                 </v:shape>
                 <v:shape id="Picture 13" style="position:absolute;left:2210;top:2786;width:30684;height:23012;visibility:visible;mso-wrap-style:square" o:spid="_x0000_s1028" type="#_x0000_t75" o:gfxdata="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">
-                  <v:imagedata o:title="" r:id="rId32"/>
+                  <v:imagedata o:title="" r:id="rId37"/>
                 </v:shape>
                 <w10:wrap type="tight"/>
               </v:group>
@@ -2817,40 +3158,28 @@
         </mc:AlternateContent>
       </w:r>
       <w:r>
+        <w:rPr/>
         <w:t xml:space="preserve"> </w:t>
       </w:r>
     </w:p>
-    <w:p/>
-    <w:p/>
-    <w:p/>
-    <w:p/>
-    <w:p/>
-    <w:p/>
-    <w:p/>
-    <w:p/>
-    <w:p/>
     <w:p>
       <w:pPr>
         <w:pStyle w:val="Caption"/>
         <w:jc w:val="center"/>
       </w:pPr>
       <w:r>
+        <w:rPr/>
         <w:t>Figure 1</w:t>
       </w:r>
       <w:r>
-        <w:t>2</w:t>
-      </w:r>
-      <w:r>
-        <w:t xml:space="preserve">: </w:t>
-      </w:r>
-      <w:r>
-        <w:t>Checking the output value using multimeters</w:t>
-      </w:r>
-      <w:r>
-        <w:t>.</w:t>
-      </w:r>
-    </w:p>
-    <w:p/>
+        <w:rPr/>
+        <w:t>4</w:t>
+      </w:r>
+      <w:r>
+        <w:rPr/>
+        <w:t>: Checking the output value using multimeters.</w:t>
+      </w:r>
+    </w:p>
     <w:sectPr>
       <w:pgSz w:w="12240" w:h="15840" w:orient="portrait"/>
       <w:pgMar w:top="1440" w:right="1440" w:bottom="1440" w:left="1440" w:header="720" w:footer="720" w:gutter="0"/>
@@ -3126,6 +3455,119 @@
     </w:lvl>
   </w:abstractNum>
   <w:abstractNum w:abstractNumId="2" w15:restartNumberingAfterBreak="0">
+    <w:nsid w:val="15284C35"/>
+    <w:multiLevelType w:val="hybridMultilevel"/>
+    <w:tmpl w:val="85882A36"/>
+    <w:lvl w:ilvl="0" w:tplc="B58073A4">
+      <w:start w:val="1"/>
+      <w:numFmt w:val="bullet"/>
+      <w:lvlText w:val=""/>
+      <w:lvlJc w:val="left"/>
+      <w:pPr>
+        <w:ind w:left="720" w:hanging="360"/>
+      </w:pPr>
+      <w:rPr>
+        <w:rFonts w:hint="default" w:ascii="Symbol" w:hAnsi="Symbol"/>
+      </w:rPr>
+    </w:lvl>
+    <w:lvl w:ilvl="1" w:tplc="D916D50A">
+      <w:start w:val="1"/>
+      <w:numFmt w:val="bullet"/>
+      <w:lvlText w:val="o"/>
+      <w:lvlJc w:val="left"/>
+      <w:pPr>
+        <w:ind w:left="1440" w:hanging="360"/>
+      </w:pPr>
+      <w:rPr>
+        <w:rFonts w:hint="default" w:ascii="Courier New" w:hAnsi="Courier New"/>
+      </w:rPr>
+    </w:lvl>
+    <w:lvl w:ilvl="2" w:tplc="63D663E4">
+      <w:start w:val="1"/>
+      <w:numFmt w:val="bullet"/>
+      <w:lvlText w:val=""/>
+      <w:lvlJc w:val="left"/>
+      <w:pPr>
+        <w:ind w:left="2160" w:hanging="360"/>
+      </w:pPr>
+      <w:rPr>
+        <w:rFonts w:hint="default" w:ascii="Wingdings" w:hAnsi="Wingdings"/>
+      </w:rPr>
+    </w:lvl>
+    <w:lvl w:ilvl="3" w:tplc="790A103E">
+      <w:start w:val="1"/>
+      <w:numFmt w:val="bullet"/>
+      <w:lvlText w:val=""/>
+      <w:lvlJc w:val="left"/>
+      <w:pPr>
+        <w:ind w:left="2880" w:hanging="360"/>
+      </w:pPr>
+      <w:rPr>
+        <w:rFonts w:hint="default" w:ascii="Symbol" w:hAnsi="Symbol"/>
+      </w:rPr>
+    </w:lvl>
+    <w:lvl w:ilvl="4" w:tplc="8EDAD5B8">
+      <w:start w:val="1"/>
+      <w:numFmt w:val="bullet"/>
+      <w:lvlText w:val="o"/>
+      <w:lvlJc w:val="left"/>
+      <w:pPr>
+        <w:ind w:left="3600" w:hanging="360"/>
+      </w:pPr>
+      <w:rPr>
+        <w:rFonts w:hint="default" w:ascii="Courier New" w:hAnsi="Courier New"/>
+      </w:rPr>
+    </w:lvl>
+    <w:lvl w:ilvl="5" w:tplc="71C06838">
+      <w:start w:val="1"/>
+      <w:numFmt w:val="bullet"/>
+      <w:lvlText w:val=""/>
+      <w:lvlJc w:val="left"/>
+      <w:pPr>
+        <w:ind w:left="4320" w:hanging="360"/>
+      </w:pPr>
+      <w:rPr>
+        <w:rFonts w:hint="default" w:ascii="Wingdings" w:hAnsi="Wingdings"/>
+      </w:rPr>
+    </w:lvl>
+    <w:lvl w:ilvl="6" w:tplc="9014B446">
+      <w:start w:val="1"/>
+      <w:numFmt w:val="bullet"/>
+      <w:lvlText w:val=""/>
+      <w:lvlJc w:val="left"/>
+      <w:pPr>
+        <w:ind w:left="5040" w:hanging="360"/>
+      </w:pPr>
+      <w:rPr>
+        <w:rFonts w:hint="default" w:ascii="Symbol" w:hAnsi="Symbol"/>
+      </w:rPr>
+    </w:lvl>
+    <w:lvl w:ilvl="7" w:tplc="5C1C2FE4">
+      <w:start w:val="1"/>
+      <w:numFmt w:val="bullet"/>
+      <w:lvlText w:val="o"/>
+      <w:lvlJc w:val="left"/>
+      <w:pPr>
+        <w:ind w:left="5760" w:hanging="360"/>
+      </w:pPr>
+      <w:rPr>
+        <w:rFonts w:hint="default" w:ascii="Courier New" w:hAnsi="Courier New"/>
+      </w:rPr>
+    </w:lvl>
+    <w:lvl w:ilvl="8" w:tplc="91D889E4">
+      <w:start w:val="1"/>
+      <w:numFmt w:val="bullet"/>
+      <w:lvlText w:val=""/>
+      <w:lvlJc w:val="left"/>
+      <w:pPr>
+        <w:ind w:left="6480" w:hanging="360"/>
+      </w:pPr>
+      <w:rPr>
+        <w:rFonts w:hint="default" w:ascii="Wingdings" w:hAnsi="Wingdings"/>
+      </w:rPr>
+    </w:lvl>
+  </w:abstractNum>
+  <w:abstractNum w:abstractNumId="3" w15:restartNumberingAfterBreak="0">
     <w:nsid w:val="1EAE3197"/>
     <w:multiLevelType w:val="hybridMultilevel"/>
     <w:tmpl w:val="3D56679E"/>
@@ -3238,7 +3680,233 @@
       </w:rPr>
     </w:lvl>
   </w:abstractNum>
-  <w:abstractNum w:abstractNumId="3" w15:restartNumberingAfterBreak="0">
+  <w:abstractNum w:abstractNumId="4" w15:restartNumberingAfterBreak="0">
+    <w:nsid w:val="248077ED"/>
+    <w:multiLevelType w:val="hybridMultilevel"/>
+    <w:tmpl w:val="319A63A8"/>
+    <w:lvl w:ilvl="0" w:tplc="04090001">
+      <w:start w:val="1"/>
+      <w:numFmt w:val="bullet"/>
+      <w:lvlText w:val=""/>
+      <w:lvlJc w:val="left"/>
+      <w:pPr>
+        <w:ind w:left="720" w:hanging="360"/>
+      </w:pPr>
+      <w:rPr>
+        <w:rFonts w:hint="default" w:ascii="Symbol" w:hAnsi="Symbol"/>
+      </w:rPr>
+    </w:lvl>
+    <w:lvl w:ilvl="1" w:tplc="04090003" w:tentative="1">
+      <w:start w:val="1"/>
+      <w:numFmt w:val="bullet"/>
+      <w:lvlText w:val="o"/>
+      <w:lvlJc w:val="left"/>
+      <w:pPr>
+        <w:ind w:left="1440" w:hanging="360"/>
+      </w:pPr>
+      <w:rPr>
+        <w:rFonts w:hint="default" w:ascii="Courier New" w:hAnsi="Courier New" w:cs="Courier New"/>
+      </w:rPr>
+    </w:lvl>
+    <w:lvl w:ilvl="2" w:tplc="04090005" w:tentative="1">
+      <w:start w:val="1"/>
+      <w:numFmt w:val="bullet"/>
+      <w:lvlText w:val=""/>
+      <w:lvlJc w:val="left"/>
+      <w:pPr>
+        <w:ind w:left="2160" w:hanging="360"/>
+      </w:pPr>
+      <w:rPr>
+        <w:rFonts w:hint="default" w:ascii="Wingdings" w:hAnsi="Wingdings"/>
+      </w:rPr>
+    </w:lvl>
+    <w:lvl w:ilvl="3" w:tplc="04090001" w:tentative="1">
+      <w:start w:val="1"/>
+      <w:numFmt w:val="bullet"/>
+      <w:lvlText w:val=""/>
+      <w:lvlJc w:val="left"/>
+      <w:pPr>
+        <w:ind w:left="2880" w:hanging="360"/>
+      </w:pPr>
+      <w:rPr>
+        <w:rFonts w:hint="default" w:ascii="Symbol" w:hAnsi="Symbol"/>
+      </w:rPr>
+    </w:lvl>
+    <w:lvl w:ilvl="4" w:tplc="04090003" w:tentative="1">
+      <w:start w:val="1"/>
+      <w:numFmt w:val="bullet"/>
+      <w:lvlText w:val="o"/>
+      <w:lvlJc w:val="left"/>
+      <w:pPr>
+        <w:ind w:left="3600" w:hanging="360"/>
+      </w:pPr>
+      <w:rPr>
+        <w:rFonts w:hint="default" w:ascii="Courier New" w:hAnsi="Courier New" w:cs="Courier New"/>
+      </w:rPr>
+    </w:lvl>
+    <w:lvl w:ilvl="5" w:tplc="04090005" w:tentative="1">
+      <w:start w:val="1"/>
+      <w:numFmt w:val="bullet"/>
+      <w:lvlText w:val=""/>
+      <w:lvlJc w:val="left"/>
+      <w:pPr>
+        <w:ind w:left="4320" w:hanging="360"/>
+      </w:pPr>
+      <w:rPr>
+        <w:rFonts w:hint="default" w:ascii="Wingdings" w:hAnsi="Wingdings"/>
+      </w:rPr>
+    </w:lvl>
+    <w:lvl w:ilvl="6" w:tplc="04090001" w:tentative="1">
+      <w:start w:val="1"/>
+      <w:numFmt w:val="bullet"/>
+      <w:lvlText w:val=""/>
+      <w:lvlJc w:val="left"/>
+      <w:pPr>
+        <w:ind w:left="5040" w:hanging="360"/>
+      </w:pPr>
+      <w:rPr>
+        <w:rFonts w:hint="default" w:ascii="Symbol" w:hAnsi="Symbol"/>
+      </w:rPr>
+    </w:lvl>
+    <w:lvl w:ilvl="7" w:tplc="04090003" w:tentative="1">
+      <w:start w:val="1"/>
+      <w:numFmt w:val="bullet"/>
+      <w:lvlText w:val="o"/>
+      <w:lvlJc w:val="left"/>
+      <w:pPr>
+        <w:ind w:left="5760" w:hanging="360"/>
+      </w:pPr>
+      <w:rPr>
+        <w:rFonts w:hint="default" w:ascii="Courier New" w:hAnsi="Courier New" w:cs="Courier New"/>
+      </w:rPr>
+    </w:lvl>
+    <w:lvl w:ilvl="8" w:tplc="04090005" w:tentative="1">
+      <w:start w:val="1"/>
+      <w:numFmt w:val="bullet"/>
+      <w:lvlText w:val=""/>
+      <w:lvlJc w:val="left"/>
+      <w:pPr>
+        <w:ind w:left="6480" w:hanging="360"/>
+      </w:pPr>
+      <w:rPr>
+        <w:rFonts w:hint="default" w:ascii="Wingdings" w:hAnsi="Wingdings"/>
+      </w:rPr>
+    </w:lvl>
+  </w:abstractNum>
+  <w:abstractNum w:abstractNumId="5" w15:restartNumberingAfterBreak="0">
+    <w:nsid w:val="37173D24"/>
+    <w:multiLevelType w:val="hybridMultilevel"/>
+    <w:tmpl w:val="A25AECA2"/>
+    <w:lvl w:ilvl="0" w:tplc="04090001">
+      <w:start w:val="1"/>
+      <w:numFmt w:val="bullet"/>
+      <w:lvlText w:val=""/>
+      <w:lvlJc w:val="left"/>
+      <w:pPr>
+        <w:ind w:left="720" w:hanging="360"/>
+      </w:pPr>
+      <w:rPr>
+        <w:rFonts w:hint="default" w:ascii="Symbol" w:hAnsi="Symbol"/>
+      </w:rPr>
+    </w:lvl>
+    <w:lvl w:ilvl="1" w:tplc="04090003" w:tentative="1">
+      <w:start w:val="1"/>
+      <w:numFmt w:val="bullet"/>
+      <w:lvlText w:val="o"/>
+      <w:lvlJc w:val="left"/>
+      <w:pPr>
+        <w:ind w:left="1440" w:hanging="360"/>
+      </w:pPr>
+      <w:rPr>
+        <w:rFonts w:hint="default" w:ascii="Courier New" w:hAnsi="Courier New" w:cs="Courier New"/>
+      </w:rPr>
+    </w:lvl>
+    <w:lvl w:ilvl="2" w:tplc="04090005" w:tentative="1">
+      <w:start w:val="1"/>
+      <w:numFmt w:val="bullet"/>
+      <w:lvlText w:val=""/>
+      <w:lvlJc w:val="left"/>
+      <w:pPr>
+        <w:ind w:left="2160" w:hanging="360"/>
+      </w:pPr>
+      <w:rPr>
+        <w:rFonts w:hint="default" w:ascii="Wingdings" w:hAnsi="Wingdings"/>
+      </w:rPr>
+    </w:lvl>
+    <w:lvl w:ilvl="3" w:tplc="04090001" w:tentative="1">
+      <w:start w:val="1"/>
+      <w:numFmt w:val="bullet"/>
+      <w:lvlText w:val=""/>
+      <w:lvlJc w:val="left"/>
+      <w:pPr>
+        <w:ind w:left="2880" w:hanging="360"/>
+      </w:pPr>
+      <w:rPr>
+        <w:rFonts w:hint="default" w:ascii="Symbol" w:hAnsi="Symbol"/>
+      </w:rPr>
+    </w:lvl>
+    <w:lvl w:ilvl="4" w:tplc="04090003" w:tentative="1">
+      <w:start w:val="1"/>
+      <w:numFmt w:val="bullet"/>
+      <w:lvlText w:val="o"/>
+      <w:lvlJc w:val="left"/>
+      <w:pPr>
+        <w:ind w:left="3600" w:hanging="360"/>
+      </w:pPr>
+      <w:rPr>
+        <w:rFonts w:hint="default" w:ascii="Courier New" w:hAnsi="Courier New" w:cs="Courier New"/>
+      </w:rPr>
+    </w:lvl>
+    <w:lvl w:ilvl="5" w:tplc="04090005" w:tentative="1">
+      <w:start w:val="1"/>
+      <w:numFmt w:val="bullet"/>
+      <w:lvlText w:val=""/>
+      <w:lvlJc w:val="left"/>
+      <w:pPr>
+        <w:ind w:left="4320" w:hanging="360"/>
+      </w:pPr>
+      <w:rPr>
+        <w:rFonts w:hint="default" w:ascii="Wingdings" w:hAnsi="Wingdings"/>
+      </w:rPr>
+    </w:lvl>
+    <w:lvl w:ilvl="6" w:tplc="04090001" w:tentative="1">
+      <w:start w:val="1"/>
+      <w:numFmt w:val="bullet"/>
+      <w:lvlText w:val=""/>
+      <w:lvlJc w:val="left"/>
+      <w:pPr>
+        <w:ind w:left="5040" w:hanging="360"/>
+      </w:pPr>
+      <w:rPr>
+        <w:rFonts w:hint="default" w:ascii="Symbol" w:hAnsi="Symbol"/>
+      </w:rPr>
+    </w:lvl>
+    <w:lvl w:ilvl="7" w:tplc="04090003" w:tentative="1">
+      <w:start w:val="1"/>
+      <w:numFmt w:val="bullet"/>
+      <w:lvlText w:val="o"/>
+      <w:lvlJc w:val="left"/>
+      <w:pPr>
+        <w:ind w:left="5760" w:hanging="360"/>
+      </w:pPr>
+      <w:rPr>
+        <w:rFonts w:hint="default" w:ascii="Courier New" w:hAnsi="Courier New" w:cs="Courier New"/>
+      </w:rPr>
+    </w:lvl>
+    <w:lvl w:ilvl="8" w:tplc="04090005" w:tentative="1">
+      <w:start w:val="1"/>
+      <w:numFmt w:val="bullet"/>
+      <w:lvlText w:val=""/>
+      <w:lvlJc w:val="left"/>
+      <w:pPr>
+        <w:ind w:left="6480" w:hanging="360"/>
+      </w:pPr>
+      <w:rPr>
+        <w:rFonts w:hint="default" w:ascii="Wingdings" w:hAnsi="Wingdings"/>
+      </w:rPr>
+    </w:lvl>
+  </w:abstractNum>
+  <w:abstractNum w:abstractNumId="6" w15:restartNumberingAfterBreak="0">
     <w:nsid w:val="39967EF6"/>
     <w:multiLevelType w:val="hybridMultilevel"/>
     <w:tmpl w:val="D5581CA8"/>
@@ -3351,7 +4019,7 @@
       </w:rPr>
     </w:lvl>
   </w:abstractNum>
-  <w:abstractNum w:abstractNumId="4" w15:restartNumberingAfterBreak="0">
+  <w:abstractNum w:abstractNumId="7" w15:restartNumberingAfterBreak="0">
     <w:nsid w:val="4F332C8D"/>
     <w:multiLevelType w:val="hybridMultilevel"/>
     <w:tmpl w:val="ACA819C2"/>
@@ -3464,20 +4132,145 @@
       </w:rPr>
     </w:lvl>
   </w:abstractNum>
+  <w:abstractNum w:abstractNumId="8" w15:restartNumberingAfterBreak="0">
+    <w:nsid w:val="71906215"/>
+    <w:multiLevelType w:val="hybridMultilevel"/>
+    <w:tmpl w:val="F08A7994"/>
+    <w:lvl w:ilvl="0" w:tplc="04090001">
+      <w:start w:val="1"/>
+      <w:numFmt w:val="bullet"/>
+      <w:lvlText w:val=""/>
+      <w:lvlJc w:val="left"/>
+      <w:pPr>
+        <w:ind w:left="720" w:hanging="360"/>
+      </w:pPr>
+      <w:rPr>
+        <w:rFonts w:hint="default" w:ascii="Symbol" w:hAnsi="Symbol"/>
+      </w:rPr>
+    </w:lvl>
+    <w:lvl w:ilvl="1" w:tplc="04090003" w:tentative="1">
+      <w:start w:val="1"/>
+      <w:numFmt w:val="bullet"/>
+      <w:lvlText w:val="o"/>
+      <w:lvlJc w:val="left"/>
+      <w:pPr>
+        <w:ind w:left="1440" w:hanging="360"/>
+      </w:pPr>
+      <w:rPr>
+        <w:rFonts w:hint="default" w:ascii="Courier New" w:hAnsi="Courier New" w:cs="Courier New"/>
+      </w:rPr>
+    </w:lvl>
+    <w:lvl w:ilvl="2" w:tplc="04090005" w:tentative="1">
+      <w:start w:val="1"/>
+      <w:numFmt w:val="bullet"/>
+      <w:lvlText w:val=""/>
+      <w:lvlJc w:val="left"/>
+      <w:pPr>
+        <w:ind w:left="2160" w:hanging="360"/>
+      </w:pPr>
+      <w:rPr>
+        <w:rFonts w:hint="default" w:ascii="Wingdings" w:hAnsi="Wingdings"/>
+      </w:rPr>
+    </w:lvl>
+    <w:lvl w:ilvl="3" w:tplc="04090001" w:tentative="1">
+      <w:start w:val="1"/>
+      <w:numFmt w:val="bullet"/>
+      <w:lvlText w:val=""/>
+      <w:lvlJc w:val="left"/>
+      <w:pPr>
+        <w:ind w:left="2880" w:hanging="360"/>
+      </w:pPr>
+      <w:rPr>
+        <w:rFonts w:hint="default" w:ascii="Symbol" w:hAnsi="Symbol"/>
+      </w:rPr>
+    </w:lvl>
+    <w:lvl w:ilvl="4" w:tplc="04090003" w:tentative="1">
+      <w:start w:val="1"/>
+      <w:numFmt w:val="bullet"/>
+      <w:lvlText w:val="o"/>
+      <w:lvlJc w:val="left"/>
+      <w:pPr>
+        <w:ind w:left="3600" w:hanging="360"/>
+      </w:pPr>
+      <w:rPr>
+        <w:rFonts w:hint="default" w:ascii="Courier New" w:hAnsi="Courier New" w:cs="Courier New"/>
+      </w:rPr>
+    </w:lvl>
+    <w:lvl w:ilvl="5" w:tplc="04090005" w:tentative="1">
+      <w:start w:val="1"/>
+      <w:numFmt w:val="bullet"/>
+      <w:lvlText w:val=""/>
+      <w:lvlJc w:val="left"/>
+      <w:pPr>
+        <w:ind w:left="4320" w:hanging="360"/>
+      </w:pPr>
+      <w:rPr>
+        <w:rFonts w:hint="default" w:ascii="Wingdings" w:hAnsi="Wingdings"/>
+      </w:rPr>
+    </w:lvl>
+    <w:lvl w:ilvl="6" w:tplc="04090001" w:tentative="1">
+      <w:start w:val="1"/>
+      <w:numFmt w:val="bullet"/>
+      <w:lvlText w:val=""/>
+      <w:lvlJc w:val="left"/>
+      <w:pPr>
+        <w:ind w:left="5040" w:hanging="360"/>
+      </w:pPr>
+      <w:rPr>
+        <w:rFonts w:hint="default" w:ascii="Symbol" w:hAnsi="Symbol"/>
+      </w:rPr>
+    </w:lvl>
+    <w:lvl w:ilvl="7" w:tplc="04090003" w:tentative="1">
+      <w:start w:val="1"/>
+      <w:numFmt w:val="bullet"/>
+      <w:lvlText w:val="o"/>
+      <w:lvlJc w:val="left"/>
+      <w:pPr>
+        <w:ind w:left="5760" w:hanging="360"/>
+      </w:pPr>
+      <w:rPr>
+        <w:rFonts w:hint="default" w:ascii="Courier New" w:hAnsi="Courier New" w:cs="Courier New"/>
+      </w:rPr>
+    </w:lvl>
+    <w:lvl w:ilvl="8" w:tplc="04090005" w:tentative="1">
+      <w:start w:val="1"/>
+      <w:numFmt w:val="bullet"/>
+      <w:lvlText w:val=""/>
+      <w:lvlJc w:val="left"/>
+      <w:pPr>
+        <w:ind w:left="6480" w:hanging="360"/>
+      </w:pPr>
+      <w:rPr>
+        <w:rFonts w:hint="default" w:ascii="Wingdings" w:hAnsi="Wingdings"/>
+      </w:rPr>
+    </w:lvl>
+  </w:abstractNum>
   <w:num w:numId="1">
+    <w:abstractNumId w:val="2"/>
+  </w:num>
+  <w:num w:numId="2">
     <w:abstractNumId w:val="0"/>
   </w:num>
-  <w:num w:numId="2">
+  <w:num w:numId="3">
     <w:abstractNumId w:val="1"/>
-  </w:num>
-  <w:num w:numId="3">
-    <w:abstractNumId w:val="2"/>
   </w:num>
   <w:num w:numId="4">
     <w:abstractNumId w:val="3"/>
   </w:num>
   <w:num w:numId="5">
+    <w:abstractNumId w:val="6"/>
+  </w:num>
+  <w:num w:numId="6">
+    <w:abstractNumId w:val="7"/>
+  </w:num>
+  <w:num w:numId="7">
+    <w:abstractNumId w:val="8"/>
+  </w:num>
+  <w:num w:numId="8">
     <w:abstractNumId w:val="4"/>
+  </w:num>
+  <w:num w:numId="9">
+    <w:abstractNumId w:val="5"/>
   </w:num>
 </w:numbering>
 </file>
@@ -3605,6 +4398,7 @@
     <w:lsdException w:name="HTML Sample" w:semiHidden="1" w:unhideWhenUsed="1"/>
     <w:lsdException w:name="HTML Typewriter" w:semiHidden="1" w:unhideWhenUsed="1"/>
     <w:lsdException w:name="HTML Variable" w:semiHidden="1" w:unhideWhenUsed="1"/>
+    <w:lsdException w:name="Normal Table" w:semiHidden="1" w:unhideWhenUsed="1"/>
     <w:lsdException w:name="annotation subject" w:semiHidden="1" w:unhideWhenUsed="1"/>
     <w:lsdException w:name="No List" w:semiHidden="1" w:unhideWhenUsed="1"/>
     <w:lsdException w:name="Outline List 1" w:semiHidden="1" w:unhideWhenUsed="1"/>
@@ -3651,8 +4445,10 @@
     <w:lsdException w:name="Table Subtle 2" w:semiHidden="1" w:unhideWhenUsed="1"/>
     <w:lsdException w:name="Table Web 1" w:semiHidden="1" w:unhideWhenUsed="1"/>
     <w:lsdException w:name="Table Web 2" w:semiHidden="1" w:unhideWhenUsed="1"/>
+    <w:lsdException w:name="Table Web 3" w:semiHidden="1" w:unhideWhenUsed="1"/>
     <w:lsdException w:name="Balloon Text" w:semiHidden="1" w:unhideWhenUsed="1"/>
     <w:lsdException w:name="Table Grid" w:uiPriority="39"/>
+    <w:lsdException w:name="Table Theme" w:semiHidden="1" w:unhideWhenUsed="1"/>
     <w:lsdException w:name="Placeholder Text" w:semiHidden="1"/>
     <w:lsdException w:name="No Spacing" w:uiPriority="1" w:qFormat="1"/>
     <w:lsdException w:name="Light Shading" w:uiPriority="60"/>
@@ -4039,6 +4835,67 @@
       <w:u w:val="single"/>
     </w:rPr>
   </w:style>
+  <w:style xmlns:w14="http://schemas.microsoft.com/office/word/2010/wordml" xmlns:mc="http://schemas.openxmlformats.org/markup-compatibility/2006" xmlns:w="http://schemas.openxmlformats.org/wordprocessingml/2006/main" w:type="character" w:styleId="TitleChar" w:customStyle="1" mc:Ignorable="w14">
+    <w:name xmlns:w="http://schemas.openxmlformats.org/wordprocessingml/2006/main" w:val="Title Char"/>
+    <w:basedOn xmlns:w="http://schemas.openxmlformats.org/wordprocessingml/2006/main" w:val="DefaultParagraphFont"/>
+    <w:link xmlns:w="http://schemas.openxmlformats.org/wordprocessingml/2006/main" w:val="Title"/>
+    <w:uiPriority xmlns:w="http://schemas.openxmlformats.org/wordprocessingml/2006/main" w:val="10"/>
+    <w:rPr xmlns:w="http://schemas.openxmlformats.org/wordprocessingml/2006/main">
+      <w:rFonts w:asciiTheme="majorHAnsi" w:hAnsiTheme="majorHAnsi" w:eastAsiaTheme="majorEastAsia" w:cstheme="majorBidi"/>
+      <w:spacing w:val="-10"/>
+      <w:kern w:val="28"/>
+      <w:sz w:val="56"/>
+      <w:szCs w:val="56"/>
+    </w:rPr>
+  </w:style>
+  <w:style xmlns:w14="http://schemas.microsoft.com/office/word/2010/wordml" xmlns:mc="http://schemas.openxmlformats.org/markup-compatibility/2006" xmlns:w="http://schemas.openxmlformats.org/wordprocessingml/2006/main" w:type="paragraph" w:styleId="Title" mc:Ignorable="w14">
+    <w:name xmlns:w="http://schemas.openxmlformats.org/wordprocessingml/2006/main" w:val="Title"/>
+    <w:basedOn xmlns:w="http://schemas.openxmlformats.org/wordprocessingml/2006/main" w:val="Normal"/>
+    <w:next xmlns:w="http://schemas.openxmlformats.org/wordprocessingml/2006/main" w:val="Normal"/>
+    <w:link xmlns:w="http://schemas.openxmlformats.org/wordprocessingml/2006/main" w:val="TitleChar"/>
+    <w:uiPriority xmlns:w="http://schemas.openxmlformats.org/wordprocessingml/2006/main" w:val="10"/>
+    <w:qFormat xmlns:w="http://schemas.openxmlformats.org/wordprocessingml/2006/main"/>
+    <w:pPr xmlns:w="http://schemas.openxmlformats.org/wordprocessingml/2006/main">
+      <w:spacing xmlns:w="http://schemas.openxmlformats.org/wordprocessingml/2006/main" w:after="0" w:line="240" w:lineRule="auto"/>
+      <w:contextualSpacing xmlns:w="http://schemas.openxmlformats.org/wordprocessingml/2006/main"/>
+    </w:pPr>
+    <w:rPr xmlns:w="http://schemas.openxmlformats.org/wordprocessingml/2006/main">
+      <w:rFonts w:asciiTheme="majorHAnsi" w:hAnsiTheme="majorHAnsi" w:eastAsiaTheme="majorEastAsia" w:cstheme="majorBidi"/>
+      <w:spacing w:val="-10"/>
+      <w:kern w:val="28"/>
+      <w:sz w:val="56"/>
+      <w:szCs w:val="56"/>
+    </w:rPr>
+  </w:style>
+  <w:style xmlns:w14="http://schemas.microsoft.com/office/word/2010/wordml" xmlns:mc="http://schemas.openxmlformats.org/markup-compatibility/2006" xmlns:w="http://schemas.openxmlformats.org/wordprocessingml/2006/main" w:type="character" w:styleId="SubtitleChar" w:customStyle="1" mc:Ignorable="w14">
+    <w:name xmlns:w="http://schemas.openxmlformats.org/wordprocessingml/2006/main" w:val="Subtitle Char"/>
+    <w:basedOn xmlns:w="http://schemas.openxmlformats.org/wordprocessingml/2006/main" w:val="DefaultParagraphFont"/>
+    <w:link xmlns:w="http://schemas.openxmlformats.org/wordprocessingml/2006/main" w:val="Subtitle"/>
+    <w:uiPriority xmlns:w="http://schemas.openxmlformats.org/wordprocessingml/2006/main" w:val="11"/>
+    <w:rPr xmlns:w="http://schemas.openxmlformats.org/wordprocessingml/2006/main">
+      <w:rFonts w:eastAsiaTheme="minorEastAsia"/>
+      <w:color w:val="5A5A5A" w:themeColor="text1" w:themeTint="A5"/>
+      <w:spacing w:val="15"/>
+    </w:rPr>
+  </w:style>
+  <w:style xmlns:w14="http://schemas.microsoft.com/office/word/2010/wordml" xmlns:mc="http://schemas.openxmlformats.org/markup-compatibility/2006" xmlns:w="http://schemas.openxmlformats.org/wordprocessingml/2006/main" w:type="paragraph" w:styleId="Subtitle" mc:Ignorable="w14">
+    <w:name xmlns:w="http://schemas.openxmlformats.org/wordprocessingml/2006/main" w:val="Subtitle"/>
+    <w:basedOn xmlns:w="http://schemas.openxmlformats.org/wordprocessingml/2006/main" w:val="Normal"/>
+    <w:next xmlns:w="http://schemas.openxmlformats.org/wordprocessingml/2006/main" w:val="Normal"/>
+    <w:link xmlns:w="http://schemas.openxmlformats.org/wordprocessingml/2006/main" w:val="SubtitleChar"/>
+    <w:uiPriority xmlns:w="http://schemas.openxmlformats.org/wordprocessingml/2006/main" w:val="11"/>
+    <w:qFormat xmlns:w="http://schemas.openxmlformats.org/wordprocessingml/2006/main"/>
+    <w:pPr xmlns:w="http://schemas.openxmlformats.org/wordprocessingml/2006/main">
+      <w:numPr xmlns:w="http://schemas.openxmlformats.org/wordprocessingml/2006/main">
+        <w:ilvl w:val="1"/>
+      </w:numPr>
+    </w:pPr>
+    <w:rPr xmlns:w="http://schemas.openxmlformats.org/wordprocessingml/2006/main">
+      <w:rFonts w:eastAsiaTheme="minorEastAsia"/>
+      <w:color w:val="5A5A5A" w:themeColor="text1" w:themeTint="A5"/>
+      <w:spacing w:val="15"/>
+    </w:rPr>
+  </w:style>
 </w:styles>
 </file>
 
@@ -4301,4 +5158,16 @@
     </a:ext>
   </a:extLst>
 </a:theme>
+</file>
+
+<file path=customXml/item1.xml><?xml version="1.0" encoding="utf-8"?>
+<b:Sources xmlns:b="http://schemas.openxmlformats.org/officeDocument/2006/bibliography" xmlns="http://schemas.openxmlformats.org/officeDocument/2006/bibliography" SelectedStyle="\APASixthEditionOfficeOnline.xsl" StyleName="APA" Version="6"/>
+</file>
+
+<file path=customXml/itemProps1.xml><?xml version="1.0" encoding="utf-8"?>
+<ds:datastoreItem xmlns:ds="http://schemas.openxmlformats.org/officeDocument/2006/customXml" ds:itemID="{5A1F38C4-78E4-4924-A6C0-A06A94AC0A63}">
+  <ds:schemaRefs>
+    <ds:schemaRef ds:uri="http://schemas.openxmlformats.org/officeDocument/2006/bibliography"/>
+  </ds:schemaRefs>
+</ds:datastoreItem>
 </file>
</xml_diff>